<commit_message>
Subo los presupuestos y la nueva fundamentacion
</commit_message>
<xml_diff>
--- a/Actividades/Taller01001/Fundamentación de los equipos de red.docx
+++ b/Actividades/Taller01001/Fundamentación de los equipos de red.docx
@@ -4,218 +4,23 @@
   <w:body>
     <w:p>
       <w:pPr>
-        <w:pStyle w:val="Ttulo"/>
-        <w:rPr>
-          <w:sz w:val="80"/>
-          <w:szCs w:val="80"/>
-        </w:rPr>
-      </w:pPr>
-      <w:r>
-        <w:rPr>
-          <w:noProof/>
-          <w:sz w:val="28"/>
-          <w:szCs w:val="28"/>
-        </w:rPr>
-        <w:drawing>
-          <wp:anchor distT="0" distB="0" distL="114300" distR="114300" simplePos="0" relativeHeight="251677696" behindDoc="0" locked="0" layoutInCell="1" allowOverlap="1" wp14:anchorId="2300D9FE" wp14:editId="72B7A256">
-            <wp:simplePos x="0" y="0"/>
-            <wp:positionH relativeFrom="margin">
-              <wp:posOffset>5067300</wp:posOffset>
-            </wp:positionH>
-            <wp:positionV relativeFrom="paragraph">
-              <wp:posOffset>9525</wp:posOffset>
-            </wp:positionV>
-            <wp:extent cx="1485265" cy="1101090"/>
-            <wp:effectExtent l="0" t="0" r="635" b="0"/>
-            <wp:wrapSquare wrapText="bothSides"/>
-            <wp:docPr id="8" name="Imagen 8"/>
-            <wp:cNvGraphicFramePr>
-              <a:graphicFrameLocks xmlns:a="http://schemas.openxmlformats.org/drawingml/2006/main" noChangeAspect="1"/>
-            </wp:cNvGraphicFramePr>
-            <a:graphic xmlns:a="http://schemas.openxmlformats.org/drawingml/2006/main">
-              <a:graphicData uri="http://schemas.openxmlformats.org/drawingml/2006/picture">
-                <pic:pic xmlns:pic="http://schemas.openxmlformats.org/drawingml/2006/picture">
-                  <pic:nvPicPr>
-                    <pic:cNvPr id="0" name="Picture 2"/>
-                    <pic:cNvPicPr>
-                      <a:picLocks noChangeAspect="1" noChangeArrowheads="1"/>
-                    </pic:cNvPicPr>
-                  </pic:nvPicPr>
-                  <pic:blipFill>
-                    <a:blip r:embed="rId7" cstate="print">
-                      <a:extLst>
-                        <a:ext uri="{28A0092B-C50C-407E-A947-70E740481C1C}">
-                          <a14:useLocalDpi xmlns:a14="http://schemas.microsoft.com/office/drawing/2010/main" val="0"/>
-                        </a:ext>
-                      </a:extLst>
-                    </a:blip>
-                    <a:srcRect/>
-                    <a:stretch>
-                      <a:fillRect/>
-                    </a:stretch>
-                  </pic:blipFill>
-                  <pic:spPr bwMode="auto">
-                    <a:xfrm>
-                      <a:off x="0" y="0"/>
-                      <a:ext cx="1485265" cy="1101090"/>
-                    </a:xfrm>
-                    <a:prstGeom prst="rect">
-                      <a:avLst/>
-                    </a:prstGeom>
-                    <a:noFill/>
-                    <a:ln>
-                      <a:noFill/>
-                    </a:ln>
-                  </pic:spPr>
-                </pic:pic>
-              </a:graphicData>
-            </a:graphic>
-            <wp14:sizeRelH relativeFrom="page">
-              <wp14:pctWidth>0</wp14:pctWidth>
-            </wp14:sizeRelH>
-            <wp14:sizeRelV relativeFrom="page">
-              <wp14:pctHeight>0</wp14:pctHeight>
-            </wp14:sizeRelV>
-          </wp:anchor>
-        </w:drawing>
-      </w:r>
-      <w:r>
-        <w:rPr>
-          <w:sz w:val="80"/>
-          <w:szCs w:val="80"/>
-        </w:rPr>
-        <w:t>Equipamiento de red</w:t>
-      </w:r>
-      <w:r>
-        <w:rPr>
-          <w:sz w:val="80"/>
-          <w:szCs w:val="80"/>
-        </w:rPr>
-        <w:t xml:space="preserve"> </w:t>
-      </w:r>
-    </w:p>
-    <w:p>
-      <w:pPr>
-        <w:rPr>
-          <w:sz w:val="28"/>
-          <w:szCs w:val="28"/>
-        </w:rPr>
-      </w:pPr>
-      <w:r>
-        <w:rPr>
-          <w:sz w:val="28"/>
-          <w:szCs w:val="28"/>
-        </w:rPr>
-        <w:t>Primera entrega 26/6/2019</w:t>
-      </w:r>
-    </w:p>
-    <w:p>
-      <w:pPr>
-        <w:rPr>
-          <w:sz w:val="24"/>
-          <w:szCs w:val="24"/>
-        </w:rPr>
-      </w:pPr>
-      <w:r>
-        <w:rPr>
-          <w:sz w:val="24"/>
-          <w:szCs w:val="24"/>
-        </w:rPr>
-        <w:t>Ruta en GitLab: /Actividades/</w:t>
-      </w:r>
-      <w:r>
-        <w:rPr>
-          <w:noProof/>
-          <w:sz w:val="24"/>
-          <w:szCs w:val="24"/>
-        </w:rPr>
-        <mc:AlternateContent>
-          <mc:Choice Requires="wps">
-            <w:drawing>
-              <wp:anchor distT="0" distB="0" distL="114300" distR="114300" simplePos="0" relativeHeight="251678720" behindDoc="0" locked="0" layoutInCell="1" allowOverlap="1" wp14:anchorId="09DBBEDF" wp14:editId="4E362DC7">
-                <wp:simplePos x="0" y="0"/>
-                <wp:positionH relativeFrom="margin">
-                  <wp:align>right</wp:align>
-                </wp:positionH>
-                <wp:positionV relativeFrom="paragraph">
-                  <wp:posOffset>377825</wp:posOffset>
-                </wp:positionV>
-                <wp:extent cx="6734175" cy="0"/>
-                <wp:effectExtent l="0" t="0" r="0" b="0"/>
-                <wp:wrapNone/>
-                <wp:docPr id="9" name="Conector recto 9"/>
-                <wp:cNvGraphicFramePr/>
-                <a:graphic xmlns:a="http://schemas.openxmlformats.org/drawingml/2006/main">
-                  <a:graphicData uri="http://schemas.microsoft.com/office/word/2010/wordprocessingShape">
-                    <wps:wsp>
-                      <wps:cNvCnPr/>
-                      <wps:spPr>
-                        <a:xfrm>
-                          <a:off x="0" y="0"/>
-                          <a:ext cx="6734175" cy="0"/>
-                        </a:xfrm>
-                        <a:prstGeom prst="line">
-                          <a:avLst/>
-                        </a:prstGeom>
-                      </wps:spPr>
-                      <wps:style>
-                        <a:lnRef idx="1">
-                          <a:schemeClr val="accent1"/>
-                        </a:lnRef>
-                        <a:fillRef idx="0">
-                          <a:schemeClr val="accent1"/>
-                        </a:fillRef>
-                        <a:effectRef idx="0">
-                          <a:schemeClr val="accent1"/>
-                        </a:effectRef>
-                        <a:fontRef idx="minor">
-                          <a:schemeClr val="tx1"/>
-                        </a:fontRef>
-                      </wps:style>
-                      <wps:bodyPr/>
-                    </wps:wsp>
-                  </a:graphicData>
-                </a:graphic>
-              </wp:anchor>
-            </w:drawing>
-          </mc:Choice>
-          <mc:Fallback>
-            <w:pict>
-              <v:line w14:anchorId="3385AE46" id="Conector recto 9" o:spid="_x0000_s1026" style="position:absolute;z-index:251678720;visibility:visible;mso-wrap-style:square;mso-wrap-distance-left:9pt;mso-wrap-distance-top:0;mso-wrap-distance-right:9pt;mso-wrap-distance-bottom:0;mso-position-horizontal:right;mso-position-horizontal-relative:margin;mso-position-vertical:absolute;mso-position-vertical-relative:text" from="479.05pt,29.75pt" to="1009.3pt,29.75pt" o:gfxdata="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" strokecolor="#5b9bd5 [3204]" strokeweight=".5pt">
-                <v:stroke joinstyle="miter"/>
-                <w10:wrap anchorx="margin"/>
-              </v:line>
-            </w:pict>
-          </mc:Fallback>
-        </mc:AlternateContent>
-      </w:r>
-      <w:r>
-        <w:rPr>
-          <w:sz w:val="24"/>
-          <w:szCs w:val="24"/>
-        </w:rPr>
-        <w:t>Taller01001</w:t>
-      </w:r>
-      <w:bookmarkStart w:id="0" w:name="_GoBack"/>
-      <w:bookmarkEnd w:id="0"/>
-      <w:r>
-        <w:rPr>
-          <w:sz w:val="24"/>
-          <w:szCs w:val="24"/>
-        </w:rPr>
-        <w:t>/</w:t>
-      </w:r>
-    </w:p>
-    <w:p>
-      <w:pPr>
-        <w:pStyle w:val="Ttulo1"/>
-        <w:rPr>
-          <w:rFonts w:asciiTheme="majorHAnsi" w:hAnsiTheme="majorHAnsi" w:cstheme="majorHAnsi"/>
-          <w:color w:val="2E74B5" w:themeColor="accent1" w:themeShade="BF"/>
-          <w:sz w:val="32"/>
-          <w:szCs w:val="32"/>
-        </w:rPr>
-      </w:pPr>
+        <w:jc w:val="center"/>
+        <w:rPr>
+          <w:rFonts w:ascii="Times New Roman" w:hAnsi="Times New Roman" w:cs="Times New Roman"/>
+          <w:i/>
+          <w:sz w:val="36"/>
+          <w:szCs w:val="36"/>
+        </w:rPr>
+      </w:pPr>
+      <w:r>
+        <w:rPr>
+          <w:rFonts w:ascii="Times New Roman" w:hAnsi="Times New Roman" w:cs="Times New Roman"/>
+          <w:i/>
+          <w:sz w:val="36"/>
+          <w:szCs w:val="36"/>
+        </w:rPr>
+        <w:t>Detalle del equipamiento de red</w:t>
+      </w:r>
     </w:p>
     <w:p>
       <w:pPr>
@@ -260,7 +65,7 @@
                     </pic:cNvPicPr>
                   </pic:nvPicPr>
                   <pic:blipFill>
-                    <a:blip r:embed="rId8">
+                    <a:blip r:embed="rId7">
                       <a:extLst>
                         <a:ext uri="{28A0092B-C50C-407E-A947-70E740481C1C}">
                           <a14:useLocalDpi xmlns:a14="http://schemas.microsoft.com/office/drawing/2010/main" val="0"/>
@@ -411,7 +216,7 @@
         </w:rPr>
         <w:t xml:space="preserve">Fuente: </w:t>
       </w:r>
-      <w:hyperlink r:id="rId9" w:history="1">
+      <w:hyperlink r:id="rId8" w:history="1">
         <w:r>
           <w:rPr>
             <w:rStyle w:val="Hipervnculo"/>
@@ -441,6 +246,35 @@
           <w:lang w:val="en-US"/>
         </w:rPr>
         <w:t>Precio: USD357</w:t>
+      </w:r>
+    </w:p>
+    <w:p>
+      <w:pPr>
+        <w:pStyle w:val="Ttulo1"/>
+        <w:rPr>
+          <w:b w:val="0"/>
+          <w:bCs w:val="0"/>
+          <w:sz w:val="24"/>
+          <w:szCs w:val="24"/>
+        </w:rPr>
+      </w:pPr>
+      <w:r>
+        <w:rPr>
+          <w:b w:val="0"/>
+          <w:bCs w:val="0"/>
+          <w:sz w:val="24"/>
+          <w:szCs w:val="24"/>
+        </w:rPr>
+        <w:t>Presupuesto:</w:t>
+      </w:r>
+      <w:r>
+        <w:rPr>
+          <w:b w:val="0"/>
+          <w:bCs w:val="0"/>
+          <w:sz w:val="24"/>
+          <w:szCs w:val="24"/>
+        </w:rPr>
+        <w:t xml:space="preserve"> Económico, recomendado y premium</w:t>
       </w:r>
     </w:p>
     <w:p>
@@ -488,7 +322,7 @@
                     </pic:cNvPicPr>
                   </pic:nvPicPr>
                   <pic:blipFill>
-                    <a:blip r:embed="rId8">
+                    <a:blip r:embed="rId7">
                       <a:extLst>
                         <a:ext uri="{28A0092B-C50C-407E-A947-70E740481C1C}">
                           <a14:useLocalDpi xmlns:a14="http://schemas.microsoft.com/office/drawing/2010/main" val="0"/>
@@ -603,7 +437,7 @@
       <w:r>
         <w:t xml:space="preserve"> </w:t>
       </w:r>
-      <w:hyperlink r:id="rId10" w:history="1">
+      <w:hyperlink r:id="rId9" w:history="1">
         <w:r>
           <w:rPr>
             <w:rStyle w:val="Hipervnculo"/>
@@ -633,10 +467,32 @@
     </w:p>
     <w:p>
       <w:pPr>
-        <w:rPr>
-          <w:lang w:val="en-US"/>
-        </w:rPr>
-      </w:pPr>
+        <w:pStyle w:val="Ttulo1"/>
+        <w:rPr>
+          <w:b w:val="0"/>
+          <w:bCs w:val="0"/>
+          <w:sz w:val="24"/>
+          <w:szCs w:val="24"/>
+        </w:rPr>
+      </w:pPr>
+      <w:r>
+        <w:rPr>
+          <w:b w:val="0"/>
+          <w:bCs w:val="0"/>
+          <w:sz w:val="24"/>
+          <w:szCs w:val="24"/>
+        </w:rPr>
+        <w:t>Presupuesto:</w:t>
+      </w:r>
+      <w:r>
+        <w:rPr>
+          <w:b w:val="0"/>
+          <w:bCs w:val="0"/>
+          <w:sz w:val="24"/>
+          <w:szCs w:val="24"/>
+        </w:rPr>
+        <w:t xml:space="preserve"> Económico</w:t>
+      </w:r>
     </w:p>
     <w:p>
       <w:pPr>
@@ -681,7 +537,7 @@
                     </pic:cNvPicPr>
                   </pic:nvPicPr>
                   <pic:blipFill>
-                    <a:blip r:embed="rId11">
+                    <a:blip r:embed="rId10">
                       <a:extLst>
                         <a:ext uri="{28A0092B-C50C-407E-A947-70E740481C1C}">
                           <a14:useLocalDpi xmlns:a14="http://schemas.microsoft.com/office/drawing/2010/main" val="0"/>
@@ -814,7 +670,7 @@
         </w:rPr>
         <w:t xml:space="preserve">Fuente: </w:t>
       </w:r>
-      <w:hyperlink r:id="rId12" w:history="1">
+      <w:hyperlink r:id="rId11" w:history="1">
         <w:r>
           <w:rPr>
             <w:rStyle w:val="Hipervnculo"/>
@@ -872,16 +728,32 @@
     <w:p>
       <w:pPr>
         <w:pStyle w:val="Ttulo1"/>
-        <w:spacing w:before="0" w:beforeAutospacing="0" w:after="675" w:afterAutospacing="0"/>
         <w:rPr>
           <w:rStyle w:val="productmodel"/>
           <w:b w:val="0"/>
           <w:bCs w:val="0"/>
           <w:sz w:val="24"/>
           <w:szCs w:val="24"/>
-          <w:lang w:val="en-US"/>
-        </w:rPr>
-      </w:pPr>
+        </w:rPr>
+      </w:pPr>
+      <w:r>
+        <w:rPr>
+          <w:b w:val="0"/>
+          <w:bCs w:val="0"/>
+          <w:sz w:val="24"/>
+          <w:szCs w:val="24"/>
+        </w:rPr>
+        <w:t>Presupuesto</w:t>
+      </w:r>
+      <w:r>
+        <w:rPr>
+          <w:b w:val="0"/>
+          <w:bCs w:val="0"/>
+          <w:sz w:val="24"/>
+          <w:szCs w:val="24"/>
+        </w:rPr>
+        <w:t>: Económico</w:t>
+      </w:r>
     </w:p>
     <w:p>
       <w:pPr>
@@ -899,6 +771,7 @@
         <w:rPr>
           <w:noProof/>
         </w:rPr>
+        <w:lastRenderedPageBreak/>
         <w:pict>
           <v:shapetype id="_x0000_t75" coordsize="21600,21600" o:spt="75" o:preferrelative="t" path="m@4@5l@4@11@9@11@9@5xe" filled="f" stroked="f">
             <v:stroke joinstyle="miter"/>
@@ -920,7 +793,7 @@
             <o:lock v:ext="edit" aspectratio="t"/>
           </v:shapetype>
           <v:shape id="_x0000_s1026" type="#_x0000_t75" style="position:absolute;margin-left:392.25pt;margin-top:.15pt;width:153.75pt;height:153.75pt;z-index:251664384;mso-position-horizontal-relative:text;mso-position-vertical-relative:text;mso-width-relative:page;mso-height-relative:page">
-            <v:imagedata r:id="rId13" o:title="12565_1"/>
+            <v:imagedata r:id="rId12" o:title="12565_1"/>
             <w10:wrap type="square"/>
           </v:shape>
         </w:pict>
@@ -1007,7 +880,7 @@
         </w:rPr>
         <w:t xml:space="preserve"> </w:t>
       </w:r>
-      <w:hyperlink r:id="rId14" w:history="1">
+      <w:hyperlink r:id="rId13" w:history="1">
         <w:r>
           <w:rPr>
             <w:rStyle w:val="Hipervnculo"/>
@@ -1024,15 +897,6 @@
         <w:pStyle w:val="Ttulo1"/>
         <w:spacing w:before="0" w:beforeAutospacing="0" w:after="675" w:afterAutospacing="0"/>
         <w:rPr>
-          <w:rStyle w:val="productmodel"/>
-          <w:b w:val="0"/>
-          <w:sz w:val="24"/>
-          <w:szCs w:val="24"/>
-          <w:lang w:val="en-US"/>
-        </w:rPr>
-      </w:pPr>
-      <w:r>
-        <w:rPr>
           <w:rStyle w:val="Hipervnculo"/>
           <w:b w:val="0"/>
           <w:bCs w:val="0"/>
@@ -1042,8 +906,7 @@
           <w:u w:val="none"/>
           <w:lang w:val="en-US"/>
         </w:rPr>
-        <w:t>Precio: USD</w:t>
-      </w:r>
+      </w:pPr>
       <w:r>
         <w:rPr>
           <w:rStyle w:val="Hipervnculo"/>
@@ -1055,7 +918,50 @@
           <w:u w:val="none"/>
           <w:lang w:val="en-US"/>
         </w:rPr>
+        <w:t>Precio: USD</w:t>
+      </w:r>
+      <w:r>
+        <w:rPr>
+          <w:rStyle w:val="Hipervnculo"/>
+          <w:b w:val="0"/>
+          <w:bCs w:val="0"/>
+          <w:color w:val="auto"/>
+          <w:sz w:val="24"/>
+          <w:szCs w:val="24"/>
+          <w:u w:val="none"/>
+          <w:lang w:val="en-US"/>
+        </w:rPr>
         <w:t>306</w:t>
+      </w:r>
+    </w:p>
+    <w:p>
+      <w:pPr>
+        <w:pStyle w:val="Ttulo1"/>
+        <w:rPr>
+          <w:rStyle w:val="productmodel"/>
+          <w:b w:val="0"/>
+          <w:bCs w:val="0"/>
+          <w:sz w:val="24"/>
+          <w:szCs w:val="24"/>
+        </w:rPr>
+      </w:pPr>
+      <w:r>
+        <w:rPr>
+          <w:b w:val="0"/>
+          <w:bCs w:val="0"/>
+          <w:sz w:val="24"/>
+          <w:szCs w:val="24"/>
+        </w:rPr>
+        <w:t>Presupuesto:</w:t>
+      </w:r>
+      <w:r>
+        <w:rPr>
+          <w:b w:val="0"/>
+          <w:bCs w:val="0"/>
+          <w:sz w:val="24"/>
+          <w:szCs w:val="24"/>
+        </w:rPr>
+        <w:t xml:space="preserve"> Económico, recomendado y premium</w:t>
       </w:r>
     </w:p>
     <w:p>
@@ -1106,7 +1012,7 @@
                     </pic:cNvPicPr>
                   </pic:nvPicPr>
                   <pic:blipFill>
-                    <a:blip r:embed="rId15" cstate="print">
+                    <a:blip r:embed="rId14" cstate="print">
                       <a:extLst>
                         <a:ext uri="{28A0092B-C50C-407E-A947-70E740481C1C}">
                           <a14:useLocalDpi xmlns:a14="http://schemas.microsoft.com/office/drawing/2010/main" val="0"/>
@@ -1220,7 +1126,7 @@
       <w:r>
         <w:t xml:space="preserve"> </w:t>
       </w:r>
-      <w:hyperlink r:id="rId16" w:history="1">
+      <w:hyperlink r:id="rId15" w:history="1">
         <w:r>
           <w:rPr>
             <w:rStyle w:val="Hipervnculo"/>
@@ -1237,21 +1143,50 @@
         <w:pStyle w:val="Ttulo1"/>
         <w:spacing w:before="0" w:beforeAutospacing="0" w:after="675" w:afterAutospacing="0"/>
         <w:rPr>
+          <w:b w:val="0"/>
+          <w:sz w:val="24"/>
+          <w:szCs w:val="24"/>
+          <w:lang w:val="en-US"/>
+        </w:rPr>
+      </w:pPr>
+      <w:r>
+        <w:rPr>
+          <w:b w:val="0"/>
+          <w:sz w:val="24"/>
+          <w:szCs w:val="24"/>
+          <w:lang w:val="en-US"/>
+        </w:rPr>
+        <w:t>Precio: USD533</w:t>
+      </w:r>
+    </w:p>
+    <w:p>
+      <w:pPr>
+        <w:pStyle w:val="Ttulo1"/>
+        <w:rPr>
           <w:rStyle w:val="productmodel"/>
           <w:b w:val="0"/>
-          <w:sz w:val="24"/>
-          <w:szCs w:val="24"/>
-          <w:lang w:val="en-US"/>
-        </w:rPr>
-      </w:pPr>
-      <w:r>
-        <w:rPr>
-          <w:b w:val="0"/>
-          <w:sz w:val="24"/>
-          <w:szCs w:val="24"/>
-          <w:lang w:val="en-US"/>
-        </w:rPr>
-        <w:t>Precio: USD533</w:t>
+          <w:bCs w:val="0"/>
+          <w:sz w:val="24"/>
+          <w:szCs w:val="24"/>
+        </w:rPr>
+      </w:pPr>
+      <w:r>
+        <w:rPr>
+          <w:b w:val="0"/>
+          <w:bCs w:val="0"/>
+          <w:sz w:val="24"/>
+          <w:szCs w:val="24"/>
+        </w:rPr>
+        <w:t>Presupuesto:</w:t>
+      </w:r>
+      <w:r>
+        <w:rPr>
+          <w:b w:val="0"/>
+          <w:bCs w:val="0"/>
+          <w:sz w:val="24"/>
+          <w:szCs w:val="24"/>
+        </w:rPr>
+        <w:t xml:space="preserve"> Económico y recomendado</w:t>
       </w:r>
     </w:p>
     <w:p>
@@ -1302,7 +1237,7 @@
                     </pic:cNvPicPr>
                   </pic:nvPicPr>
                   <pic:blipFill>
-                    <a:blip r:embed="rId17">
+                    <a:blip r:embed="rId16">
                       <a:extLst>
                         <a:ext uri="{28A0092B-C50C-407E-A947-70E740481C1C}">
                           <a14:useLocalDpi xmlns:a14="http://schemas.microsoft.com/office/drawing/2010/main" val="0"/>
@@ -1452,7 +1387,7 @@
       <w:r>
         <w:t xml:space="preserve">Fuente: </w:t>
       </w:r>
-      <w:hyperlink r:id="rId18" w:history="1">
+      <w:hyperlink r:id="rId17" w:history="1">
         <w:r>
           <w:rPr>
             <w:rStyle w:val="Hipervnculo"/>
@@ -1466,9 +1401,13 @@
         <w:pStyle w:val="Ttulo1"/>
         <w:spacing w:before="0" w:beforeAutospacing="0" w:after="675" w:afterAutospacing="0"/>
         <w:rPr>
-          <w:b w:val="0"/>
-          <w:sz w:val="24"/>
-          <w:szCs w:val="24"/>
+          <w:rStyle w:val="Hipervnculo"/>
+          <w:b w:val="0"/>
+          <w:bCs w:val="0"/>
+          <w:color w:val="auto"/>
+          <w:sz w:val="24"/>
+          <w:szCs w:val="24"/>
+          <w:u w:val="none"/>
         </w:rPr>
       </w:pPr>
       <w:r>
@@ -1495,6 +1434,35 @@
           <w:u w:val="none"/>
         </w:rPr>
         <w:t>476</w:t>
+      </w:r>
+    </w:p>
+    <w:p>
+      <w:pPr>
+        <w:pStyle w:val="Ttulo1"/>
+        <w:rPr>
+          <w:b w:val="0"/>
+          <w:bCs w:val="0"/>
+          <w:sz w:val="24"/>
+          <w:szCs w:val="24"/>
+        </w:rPr>
+      </w:pPr>
+      <w:r>
+        <w:rPr>
+          <w:b w:val="0"/>
+          <w:bCs w:val="0"/>
+          <w:sz w:val="24"/>
+          <w:szCs w:val="24"/>
+        </w:rPr>
+        <w:t>Presupuesto:</w:t>
+      </w:r>
+      <w:r>
+        <w:rPr>
+          <w:b w:val="0"/>
+          <w:bCs w:val="0"/>
+          <w:sz w:val="24"/>
+          <w:szCs w:val="24"/>
+        </w:rPr>
+        <w:t xml:space="preserve"> Premium</w:t>
       </w:r>
     </w:p>
     <w:p>
@@ -1514,7 +1482,7 @@
         </w:rPr>
         <w:pict>
           <v:shape id="_x0000_s1029" type="#_x0000_t75" style="position:absolute;margin-left:427.3pt;margin-top:15.8pt;width:96.2pt;height:104.95pt;z-index:251670528;mso-position-horizontal-relative:text;mso-position-vertical-relative:text;mso-width-relative:page;mso-height-relative:page">
-            <v:imagedata r:id="rId19" o:title="5366_1"/>
+            <v:imagedata r:id="rId18" o:title="5366_1"/>
             <w10:wrap type="square"/>
           </v:shape>
         </w:pict>
@@ -1598,7 +1566,7 @@
         </w:rPr>
         <w:t xml:space="preserve">Fuente: </w:t>
       </w:r>
-      <w:hyperlink r:id="rId20" w:history="1">
+      <w:hyperlink r:id="rId19" w:history="1">
         <w:r>
           <w:rPr>
             <w:rStyle w:val="Hipervnculo"/>
@@ -1615,13 +1583,6 @@
         <w:pStyle w:val="Ttulo1"/>
         <w:spacing w:before="0" w:beforeAutospacing="0" w:after="675" w:afterAutospacing="0"/>
         <w:rPr>
-          <w:b w:val="0"/>
-          <w:sz w:val="24"/>
-          <w:szCs w:val="24"/>
-        </w:rPr>
-      </w:pPr>
-      <w:r>
-        <w:rPr>
           <w:rStyle w:val="Hipervnculo"/>
           <w:b w:val="0"/>
           <w:bCs w:val="0"/>
@@ -1630,6 +1591,17 @@
           <w:szCs w:val="24"/>
           <w:u w:val="none"/>
         </w:rPr>
+      </w:pPr>
+      <w:r>
+        <w:rPr>
+          <w:rStyle w:val="Hipervnculo"/>
+          <w:b w:val="0"/>
+          <w:bCs w:val="0"/>
+          <w:color w:val="auto"/>
+          <w:sz w:val="24"/>
+          <w:szCs w:val="24"/>
+          <w:u w:val="none"/>
+        </w:rPr>
         <w:t>Precio: USD</w:t>
       </w:r>
       <w:r>
@@ -1643,6 +1615,35 @@
           <w:u w:val="none"/>
         </w:rPr>
         <w:t>195</w:t>
+      </w:r>
+    </w:p>
+    <w:p>
+      <w:pPr>
+        <w:pStyle w:val="Ttulo1"/>
+        <w:rPr>
+          <w:b w:val="0"/>
+          <w:bCs w:val="0"/>
+          <w:sz w:val="24"/>
+          <w:szCs w:val="24"/>
+        </w:rPr>
+      </w:pPr>
+      <w:r>
+        <w:rPr>
+          <w:b w:val="0"/>
+          <w:bCs w:val="0"/>
+          <w:sz w:val="24"/>
+          <w:szCs w:val="24"/>
+        </w:rPr>
+        <w:t>Presupuesto:</w:t>
+      </w:r>
+      <w:r>
+        <w:rPr>
+          <w:b w:val="0"/>
+          <w:bCs w:val="0"/>
+          <w:sz w:val="24"/>
+          <w:szCs w:val="24"/>
+        </w:rPr>
+        <w:t xml:space="preserve"> Económico y recomendado</w:t>
       </w:r>
     </w:p>
     <w:p>
@@ -1662,7 +1663,7 @@
         </w:rPr>
         <w:pict>
           <v:shape id="_x0000_s1030" type="#_x0000_t75" style="position:absolute;margin-left:429.25pt;margin-top:27.45pt;width:94.25pt;height:95.25pt;z-index:251672576;mso-position-horizontal-relative:text;mso-position-vertical-relative:text;mso-width-relative:page;mso-height-relative:page">
-            <v:imagedata r:id="rId21" o:title="16983_1"/>
+            <v:imagedata r:id="rId20" o:title="16983_1"/>
             <w10:wrap type="square"/>
           </v:shape>
         </w:pict>
@@ -1770,7 +1771,7 @@
         </w:rPr>
         <w:t xml:space="preserve">Fuente: </w:t>
       </w:r>
-      <w:hyperlink r:id="rId22" w:history="1">
+      <w:hyperlink r:id="rId21" w:history="1">
         <w:r>
           <w:rPr>
             <w:rStyle w:val="Hipervnculo"/>
@@ -1788,13 +1789,6 @@
         <w:pStyle w:val="Ttulo1"/>
         <w:spacing w:before="0" w:beforeAutospacing="0" w:after="675" w:afterAutospacing="0"/>
         <w:rPr>
-          <w:b w:val="0"/>
-          <w:sz w:val="24"/>
-          <w:szCs w:val="24"/>
-        </w:rPr>
-      </w:pPr>
-      <w:r>
-        <w:rPr>
           <w:rStyle w:val="Hipervnculo"/>
           <w:b w:val="0"/>
           <w:bCs w:val="0"/>
@@ -1803,6 +1797,17 @@
           <w:szCs w:val="24"/>
           <w:u w:val="none"/>
         </w:rPr>
+      </w:pPr>
+      <w:r>
+        <w:rPr>
+          <w:rStyle w:val="Hipervnculo"/>
+          <w:b w:val="0"/>
+          <w:bCs w:val="0"/>
+          <w:color w:val="auto"/>
+          <w:sz w:val="24"/>
+          <w:szCs w:val="24"/>
+          <w:u w:val="none"/>
+        </w:rPr>
         <w:t>Precio: USD</w:t>
       </w:r>
       <w:r>
@@ -1816,6 +1821,35 @@
           <w:u w:val="none"/>
         </w:rPr>
         <w:t>258</w:t>
+      </w:r>
+    </w:p>
+    <w:p>
+      <w:pPr>
+        <w:pStyle w:val="Ttulo1"/>
+        <w:rPr>
+          <w:b w:val="0"/>
+          <w:bCs w:val="0"/>
+          <w:sz w:val="24"/>
+          <w:szCs w:val="24"/>
+        </w:rPr>
+      </w:pPr>
+      <w:r>
+        <w:rPr>
+          <w:b w:val="0"/>
+          <w:bCs w:val="0"/>
+          <w:sz w:val="24"/>
+          <w:szCs w:val="24"/>
+        </w:rPr>
+        <w:t>Presupuesto:</w:t>
+      </w:r>
+      <w:r>
+        <w:rPr>
+          <w:b w:val="0"/>
+          <w:bCs w:val="0"/>
+          <w:sz w:val="24"/>
+          <w:szCs w:val="24"/>
+        </w:rPr>
+        <w:t xml:space="preserve"> Premium</w:t>
       </w:r>
     </w:p>
     <w:p>
@@ -1862,7 +1896,7 @@
                     </pic:cNvPicPr>
                   </pic:nvPicPr>
                   <pic:blipFill>
-                    <a:blip r:embed="rId23">
+                    <a:blip r:embed="rId22">
                       <a:extLst>
                         <a:ext uri="{28A0092B-C50C-407E-A947-70E740481C1C}">
                           <a14:useLocalDpi xmlns:a14="http://schemas.microsoft.com/office/drawing/2010/main" val="0"/>
@@ -1962,7 +1996,7 @@
         </w:rPr>
         <w:t xml:space="preserve">Fuente: </w:t>
       </w:r>
-      <w:hyperlink r:id="rId24" w:history="1">
+      <w:hyperlink r:id="rId23" w:history="1">
         <w:r>
           <w:rPr>
             <w:rStyle w:val="Hipervnculo"/>
@@ -1995,6 +2029,7 @@
           <w:szCs w:val="24"/>
           <w:u w:val="none"/>
         </w:rPr>
+        <w:lastRenderedPageBreak/>
         <w:t>Precio: USD</w:t>
       </w:r>
       <w:r>
@@ -2047,7 +2082,7 @@
         </w:rPr>
         <w:pict>
           <v:shape id="_x0000_s1028" type="#_x0000_t75" style="position:absolute;margin-left:349.5pt;margin-top:-6.7pt;width:174pt;height:174pt;z-index:251668480;mso-position-horizontal-relative:text;mso-position-vertical-relative:text;mso-width-relative:page;mso-height-relative:page">
-            <v:imagedata r:id="rId25" o:title="20903_1"/>
+            <v:imagedata r:id="rId24" o:title="20903_1"/>
             <w10:wrap type="square"/>
           </v:shape>
         </w:pict>
@@ -2108,7 +2143,7 @@
         </w:rPr>
         <w:t xml:space="preserve">Fuente: </w:t>
       </w:r>
-      <w:hyperlink r:id="rId26" w:history="1">
+      <w:hyperlink r:id="rId25" w:history="1">
         <w:r>
           <w:rPr>
             <w:rStyle w:val="Hipervnculo"/>
@@ -2125,13 +2160,6 @@
         <w:pStyle w:val="Ttulo1"/>
         <w:spacing w:before="0" w:beforeAutospacing="0" w:after="675" w:afterAutospacing="0"/>
         <w:rPr>
-          <w:b w:val="0"/>
-          <w:sz w:val="24"/>
-          <w:szCs w:val="24"/>
-        </w:rPr>
-      </w:pPr>
-      <w:r>
-        <w:rPr>
           <w:rStyle w:val="Hipervnculo"/>
           <w:b w:val="0"/>
           <w:bCs w:val="0"/>
@@ -2140,6 +2168,17 @@
           <w:szCs w:val="24"/>
           <w:u w:val="none"/>
         </w:rPr>
+      </w:pPr>
+      <w:r>
+        <w:rPr>
+          <w:rStyle w:val="Hipervnculo"/>
+          <w:b w:val="0"/>
+          <w:bCs w:val="0"/>
+          <w:color w:val="auto"/>
+          <w:sz w:val="24"/>
+          <w:szCs w:val="24"/>
+          <w:u w:val="none"/>
+        </w:rPr>
         <w:t>Precio: USD</w:t>
       </w:r>
       <w:r>
@@ -2153,6 +2192,35 @@
           <w:u w:val="none"/>
         </w:rPr>
         <w:t>826</w:t>
+      </w:r>
+    </w:p>
+    <w:p>
+      <w:pPr>
+        <w:pStyle w:val="Ttulo1"/>
+        <w:rPr>
+          <w:b w:val="0"/>
+          <w:bCs w:val="0"/>
+          <w:sz w:val="24"/>
+          <w:szCs w:val="24"/>
+        </w:rPr>
+      </w:pPr>
+      <w:r>
+        <w:rPr>
+          <w:b w:val="0"/>
+          <w:bCs w:val="0"/>
+          <w:sz w:val="24"/>
+          <w:szCs w:val="24"/>
+        </w:rPr>
+        <w:t>Presupuesto:</w:t>
+      </w:r>
+      <w:r>
+        <w:rPr>
+          <w:b w:val="0"/>
+          <w:bCs w:val="0"/>
+          <w:sz w:val="24"/>
+          <w:szCs w:val="24"/>
+        </w:rPr>
+        <w:t xml:space="preserve"> Premium</w:t>
       </w:r>
     </w:p>
     <w:p>
@@ -2170,7 +2238,7 @@
         </w:rPr>
         <w:pict>
           <v:shape id="_x0000_s1027" type="#_x0000_t75" style="position:absolute;margin-left:367.5pt;margin-top:29.9pt;width:156pt;height:156pt;z-index:251666432;mso-position-horizontal-relative:text;mso-position-vertical-relative:text;mso-width-relative:page;mso-height-relative:page">
-            <v:imagedata r:id="rId27" o:title="25946_1"/>
+            <v:imagedata r:id="rId26" o:title="25946_1"/>
             <w10:wrap type="square"/>
           </v:shape>
         </w:pict>
@@ -2245,7 +2313,7 @@
         </w:rPr>
         <w:t xml:space="preserve">Fuente: </w:t>
       </w:r>
-      <w:hyperlink r:id="rId28" w:history="1">
+      <w:hyperlink r:id="rId27" w:history="1">
         <w:r>
           <w:rPr>
             <w:rStyle w:val="Hipervnculo"/>
@@ -2262,36 +2330,71 @@
         <w:pStyle w:val="Ttulo1"/>
         <w:spacing w:before="0" w:beforeAutospacing="0" w:after="675" w:afterAutospacing="0"/>
         <w:rPr>
+          <w:rStyle w:val="Hipervnculo"/>
+          <w:b w:val="0"/>
+          <w:bCs w:val="0"/>
+          <w:color w:val="auto"/>
+          <w:sz w:val="24"/>
+          <w:szCs w:val="24"/>
+          <w:u w:val="none"/>
+        </w:rPr>
+      </w:pPr>
+      <w:r>
+        <w:rPr>
+          <w:rStyle w:val="Hipervnculo"/>
+          <w:b w:val="0"/>
+          <w:bCs w:val="0"/>
+          <w:color w:val="auto"/>
+          <w:sz w:val="24"/>
+          <w:szCs w:val="24"/>
+          <w:u w:val="none"/>
+        </w:rPr>
+        <w:t>Precio: USD</w:t>
+      </w:r>
+      <w:r>
+        <w:rPr>
+          <w:rStyle w:val="Hipervnculo"/>
+          <w:b w:val="0"/>
+          <w:bCs w:val="0"/>
+          <w:color w:val="auto"/>
+          <w:sz w:val="24"/>
+          <w:szCs w:val="24"/>
+          <w:u w:val="none"/>
+        </w:rPr>
+        <w:t>135</w:t>
+      </w:r>
+    </w:p>
+    <w:p>
+      <w:pPr>
+        <w:pStyle w:val="Ttulo1"/>
+        <w:rPr>
           <w:rStyle w:val="productmodel"/>
           <w:b w:val="0"/>
-          <w:sz w:val="24"/>
-          <w:szCs w:val="24"/>
-        </w:rPr>
-      </w:pPr>
-      <w:r>
-        <w:rPr>
-          <w:rStyle w:val="Hipervnculo"/>
-          <w:b w:val="0"/>
-          <w:bCs w:val="0"/>
-          <w:color w:val="auto"/>
-          <w:sz w:val="24"/>
-          <w:szCs w:val="24"/>
-          <w:u w:val="none"/>
-        </w:rPr>
-        <w:t>Precio: USD</w:t>
-      </w:r>
-      <w:r>
-        <w:rPr>
-          <w:rStyle w:val="Hipervnculo"/>
-          <w:b w:val="0"/>
-          <w:bCs w:val="0"/>
-          <w:color w:val="auto"/>
-          <w:sz w:val="24"/>
-          <w:szCs w:val="24"/>
-          <w:u w:val="none"/>
-        </w:rPr>
-        <w:t>135</w:t>
-      </w:r>
+          <w:bCs w:val="0"/>
+          <w:sz w:val="24"/>
+          <w:szCs w:val="24"/>
+        </w:rPr>
+      </w:pPr>
+      <w:r>
+        <w:rPr>
+          <w:b w:val="0"/>
+          <w:bCs w:val="0"/>
+          <w:sz w:val="24"/>
+          <w:szCs w:val="24"/>
+        </w:rPr>
+        <w:t>Presupuesto:</w:t>
+      </w:r>
+      <w:r>
+        <w:rPr>
+          <w:b w:val="0"/>
+          <w:bCs w:val="0"/>
+          <w:sz w:val="24"/>
+          <w:szCs w:val="24"/>
+        </w:rPr>
+        <w:t xml:space="preserve"> Económico, recomendado y premium</w:t>
+      </w:r>
+      <w:bookmarkStart w:id="0" w:name="_GoBack"/>
+      <w:bookmarkEnd w:id="0"/>
     </w:p>
     <w:p>
       <w:pPr>
@@ -2303,10 +2406,10 @@
       </w:pPr>
     </w:p>
     <w:sectPr>
-      <w:headerReference w:type="even" r:id="rId29"/>
-      <w:headerReference w:type="default" r:id="rId30"/>
-      <w:footerReference w:type="default" r:id="rId31"/>
-      <w:headerReference w:type="first" r:id="rId32"/>
+      <w:headerReference w:type="even" r:id="rId28"/>
+      <w:headerReference w:type="default" r:id="rId29"/>
+      <w:footerReference w:type="default" r:id="rId30"/>
+      <w:headerReference w:type="first" r:id="rId31"/>
       <w:pgSz w:w="11906" w:h="16838"/>
       <w:pgMar w:top="720" w:right="720" w:bottom="720" w:left="720" w:header="708" w:footer="708" w:gutter="0"/>
       <w:cols w:space="708"/>
@@ -3584,40 +3687,6 @@
       <w:szCs w:val="16"/>
     </w:rPr>
   </w:style>
-  <w:style w:type="paragraph" w:styleId="Ttulo">
-    <w:name w:val="Title"/>
-    <w:basedOn w:val="Normal"/>
-    <w:next w:val="Normal"/>
-    <w:link w:val="TtuloCar"/>
-    <w:uiPriority w:val="10"/>
-    <w:qFormat/>
-    <w:rsid w:val="00FD1FD2"/>
-    <w:pPr>
-      <w:spacing w:after="0" w:line="240" w:lineRule="auto"/>
-      <w:contextualSpacing/>
-    </w:pPr>
-    <w:rPr>
-      <w:rFonts w:asciiTheme="majorHAnsi" w:eastAsiaTheme="majorEastAsia" w:hAnsiTheme="majorHAnsi" w:cstheme="majorBidi"/>
-      <w:spacing w:val="-10"/>
-      <w:kern w:val="28"/>
-      <w:sz w:val="56"/>
-      <w:szCs w:val="56"/>
-    </w:rPr>
-  </w:style>
-  <w:style w:type="character" w:customStyle="1" w:styleId="TtuloCar">
-    <w:name w:val="Título Car"/>
-    <w:basedOn w:val="Fuentedeprrafopredeter"/>
-    <w:link w:val="Ttulo"/>
-    <w:uiPriority w:val="10"/>
-    <w:rsid w:val="00FD1FD2"/>
-    <w:rPr>
-      <w:rFonts w:asciiTheme="majorHAnsi" w:eastAsiaTheme="majorEastAsia" w:hAnsiTheme="majorHAnsi" w:cstheme="majorBidi"/>
-      <w:spacing w:val="-10"/>
-      <w:kern w:val="28"/>
-      <w:sz w:val="56"/>
-      <w:szCs w:val="56"/>
-    </w:rPr>
-  </w:style>
 </w:styles>
 </file>
 

</xml_diff>

<commit_message>
Subo cosas de taller asi re bien
</commit_message>
<xml_diff>
--- a/Actividades/Taller01001/Fundamentación de los equipos de red.docx
+++ b/Actividades/Taller01001/Fundamentación de los equipos de red.docx
@@ -21,13 +21,13 @@
           <wp:anchor distT="0" distB="0" distL="114300" distR="114300" simplePos="0" relativeHeight="251677696" behindDoc="0" locked="0" layoutInCell="1" allowOverlap="1" wp14:anchorId="67872AA4" wp14:editId="477BBA5B">
             <wp:simplePos x="0" y="0"/>
             <wp:positionH relativeFrom="margin">
-              <wp:posOffset>5126677</wp:posOffset>
+              <wp:posOffset>5123815</wp:posOffset>
             </wp:positionH>
             <wp:positionV relativeFrom="paragraph">
-              <wp:posOffset>9525</wp:posOffset>
+              <wp:posOffset>-214630</wp:posOffset>
             </wp:positionV>
-            <wp:extent cx="1485265" cy="1101090"/>
-            <wp:effectExtent l="0" t="0" r="635" b="0"/>
+            <wp:extent cx="1514475" cy="1514475"/>
+            <wp:effectExtent l="0" t="0" r="9525" b="9525"/>
             <wp:wrapSquare wrapText="bothSides"/>
             <wp:docPr id="9" name="Imagen 9"/>
             <wp:cNvGraphicFramePr>
@@ -50,7 +50,6 @@
                         </a:ext>
                       </a:extLst>
                     </a:blip>
-                    <a:srcRect/>
                     <a:stretch>
                       <a:fillRect/>
                     </a:stretch>
@@ -58,7 +57,7 @@
                   <pic:spPr bwMode="auto">
                     <a:xfrm>
                       <a:off x="0" y="0"/>
-                      <a:ext cx="1485265" cy="1101090"/>
+                      <a:ext cx="1514475" cy="1514475"/>
                     </a:xfrm>
                     <a:prstGeom prst="rect">
                       <a:avLst/>
@@ -87,35 +86,53 @@
         </w:rPr>
         <w:t xml:space="preserve">Equipamiento de red </w:t>
       </w:r>
-    </w:p>
-    <w:p>
-      <w:pPr>
-        <w:rPr>
-          <w:sz w:val="28"/>
-          <w:szCs w:val="28"/>
-        </w:rPr>
-      </w:pPr>
-      <w:r>
-        <w:rPr>
-          <w:sz w:val="28"/>
-          <w:szCs w:val="28"/>
-        </w:rPr>
-        <w:t>Primera entrega 26/6/2019</w:t>
-      </w:r>
-    </w:p>
-    <w:p>
-      <w:pPr>
-        <w:rPr>
-          <w:sz w:val="24"/>
-          <w:szCs w:val="24"/>
-        </w:rPr>
-      </w:pPr>
-      <w:r>
-        <w:rPr>
-          <w:sz w:val="24"/>
-          <w:szCs w:val="24"/>
-        </w:rPr>
-        <w:t>Ruta en GitLab: /Actividades/</w:t>
+      <w:bookmarkStart w:id="1" w:name="_GoBack"/>
+      <w:bookmarkEnd w:id="1"/>
+    </w:p>
+    <w:p>
+      <w:pPr>
+        <w:rPr>
+          <w:sz w:val="28"/>
+          <w:szCs w:val="28"/>
+        </w:rPr>
+      </w:pPr>
+      <w:r>
+        <w:rPr>
+          <w:sz w:val="28"/>
+          <w:szCs w:val="28"/>
+        </w:rPr>
+        <w:t>Segunda entrega 04/09/2019</w:t>
+      </w:r>
+    </w:p>
+    <w:p>
+      <w:pPr>
+        <w:rPr>
+          <w:sz w:val="24"/>
+          <w:szCs w:val="24"/>
+        </w:rPr>
+      </w:pPr>
+      <w:r>
+        <w:rPr>
+          <w:sz w:val="24"/>
+          <w:szCs w:val="24"/>
+        </w:rPr>
+        <w:t xml:space="preserve">Ruta en </w:t>
+      </w:r>
+      <w:proofErr w:type="spellStart"/>
+      <w:r>
+        <w:rPr>
+          <w:sz w:val="24"/>
+          <w:szCs w:val="24"/>
+        </w:rPr>
+        <w:t>GitLab</w:t>
+      </w:r>
+      <w:proofErr w:type="spellEnd"/>
+      <w:r>
+        <w:rPr>
+          <w:sz w:val="24"/>
+          <w:szCs w:val="24"/>
+        </w:rPr>
+        <w:t>: /Actividades/</w:t>
       </w:r>
       <w:r>
         <w:rPr>
@@ -196,7 +213,7 @@
           </mc:Choice>
           <mc:Fallback>
             <w:pict>
-              <v:line w14:anchorId="06E17ED7" id="Conector recto 8" o:spid="_x0000_s1026" style="position:absolute;z-index:251678720;visibility:visible;mso-wrap-style:square;mso-wrap-distance-left:9pt;mso-wrap-distance-top:0;mso-wrap-distance-right:9pt;mso-wrap-distance-bottom:0;mso-position-horizontal:right;mso-position-horizontal-relative:margin;mso-position-vertical:absolute;mso-position-vertical-relative:text" from="479.05pt,29.75pt" to="1009.3pt,29.75pt" o:gfxdata="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" strokecolor="#5b9bd5 [3204]" strokeweight=".5pt">
+              <v:line w14:anchorId="0977F83F" id="Conector recto 8" o:spid="_x0000_s1026" style="position:absolute;z-index:251678720;visibility:visible;mso-wrap-style:square;mso-wrap-distance-left:9pt;mso-wrap-distance-top:0;mso-wrap-distance-right:9pt;mso-wrap-distance-bottom:0;mso-position-horizontal:right;mso-position-horizontal-relative:margin;mso-position-vertical:absolute;mso-position-vertical-relative:text" from="479.05pt,29.75pt" to="1009.3pt,29.75pt" o:gfxdata="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" strokecolor="#5b9bd5 [3204]" strokeweight=".5pt">
                 <v:stroke joinstyle="miter"/>
                 <w10:wrap anchorx="margin"/>
               </v:line>
@@ -212,9 +229,10 @@
         <w:rPr>
           <w:b/>
           <w:bCs/>
-        </w:rPr>
-      </w:pPr>
-      <w:bookmarkStart w:id="1" w:name="_Hlk12318370"/>
+          <w:lang w:val="en-US"/>
+        </w:rPr>
+      </w:pPr>
+      <w:bookmarkStart w:id="2" w:name="_Hlk12318370"/>
       <w:r>
         <w:rPr>
           <w:b/>
@@ -293,6 +311,7 @@
           <w:bCs/>
           <w:sz w:val="28"/>
           <w:szCs w:val="28"/>
+          <w:lang w:val="en-US"/>
         </w:rPr>
         <w:t xml:space="preserve">Router: </w:t>
       </w:r>
@@ -300,6 +319,7 @@
         <w:rPr>
           <w:sz w:val="28"/>
           <w:szCs w:val="28"/>
+          <w:lang w:val="en-US"/>
         </w:rPr>
         <w:t>Router VPN gigabit Linksys LRT224</w:t>
       </w:r>
@@ -323,7 +343,15 @@
         <w:t>4 puertos RJ45</w:t>
       </w:r>
       <w:r>
-        <w:t xml:space="preserve"> con una velocidad de transmisión de hasta 1Gigabit por segundo y de tipo Half/Full dúplex.</w:t>
+        <w:t xml:space="preserve"> con una velocidad de transmisión de hasta 1Gigabit por segundo y de tipo </w:t>
+      </w:r>
+      <w:proofErr w:type="spellStart"/>
+      <w:r>
+        <w:t>Half</w:t>
+      </w:r>
+      <w:proofErr w:type="spellEnd"/>
+      <w:r>
+        <w:t>/Full dúplex.</w:t>
       </w:r>
       <w:r>
         <w:t xml:space="preserve"> Además, puede soportar hasta </w:t>
@@ -356,13 +384,9 @@
       <w:pPr>
         <w:rPr>
           <w:b/>
-          <w:lang w:val="en-US"/>
-        </w:rPr>
-      </w:pPr>
-      <w:r>
-        <w:rPr>
-          <w:lang w:val="en-US"/>
-        </w:rPr>
+        </w:rPr>
+      </w:pPr>
+      <w:r>
         <w:t>Precio: USD357</w:t>
       </w:r>
     </w:p>
@@ -521,7 +545,6 @@
           <w:rStyle w:val="Hipervnculo"/>
           <w:color w:val="auto"/>
           <w:u w:val="none"/>
-          <w:lang w:val="en-US"/>
         </w:rPr>
       </w:pPr>
       <w:r>
@@ -529,7 +552,6 @@
           <w:rStyle w:val="Hipervnculo"/>
           <w:color w:val="auto"/>
           <w:u w:val="none"/>
-          <w:lang w:val="en-US"/>
         </w:rPr>
         <w:t>Precio: USD301</w:t>
       </w:r>
@@ -551,7 +573,6 @@
           <w:b/>
           <w:sz w:val="28"/>
           <w:szCs w:val="28"/>
-          <w:lang w:val="en-US"/>
         </w:rPr>
       </w:pPr>
       <w:r>
@@ -628,7 +649,6 @@
           <w:bCs/>
           <w:sz w:val="28"/>
           <w:szCs w:val="28"/>
-          <w:lang w:val="en-US"/>
         </w:rPr>
         <w:t>Switch</w:t>
       </w:r>
@@ -636,7 +656,6 @@
         <w:rPr>
           <w:sz w:val="28"/>
           <w:szCs w:val="28"/>
-          <w:lang w:val="en-US"/>
         </w:rPr>
         <w:t>: TP-LINK JetStreamTM Gigabit L2 TL-SG3216</w:t>
       </w:r>
@@ -649,7 +668,6 @@
           <w:color w:val="2E74B5" w:themeColor="accent1" w:themeShade="BF"/>
           <w:sz w:val="32"/>
           <w:szCs w:val="32"/>
-          <w:lang w:val="en-US"/>
         </w:rPr>
       </w:pPr>
       <w:r>
@@ -708,7 +726,6 @@
           <w:sz w:val="24"/>
           <w:szCs w:val="24"/>
           <w:u w:val="none"/>
-          <w:lang w:val="en-US"/>
         </w:rPr>
       </w:pPr>
       <w:r>
@@ -718,7 +735,6 @@
           <w:sz w:val="24"/>
           <w:szCs w:val="24"/>
           <w:u w:val="none"/>
-          <w:lang w:val="en-US"/>
         </w:rPr>
         <w:t>Precio: USD</w:t>
       </w:r>
@@ -729,7 +745,6 @@
           <w:sz w:val="24"/>
           <w:szCs w:val="24"/>
           <w:u w:val="none"/>
-          <w:lang w:val="en-US"/>
         </w:rPr>
         <w:t>214</w:t>
       </w:r>
@@ -755,7 +770,6 @@
           <w:color w:val="2E74B5" w:themeColor="accent1" w:themeShade="BF"/>
           <w:sz w:val="32"/>
           <w:szCs w:val="32"/>
-          <w:lang w:val="en-US"/>
         </w:rPr>
       </w:pPr>
       <w:r>
@@ -764,7 +778,6 @@
           <w:color w:val="2E74B5" w:themeColor="accent1" w:themeShade="BF"/>
           <w:sz w:val="32"/>
           <w:szCs w:val="32"/>
-          <w:lang w:val="en-US"/>
         </w:rPr>
         <w:br w:type="page"/>
       </w:r>
@@ -775,7 +788,6 @@
           <w:b/>
           <w:sz w:val="28"/>
           <w:szCs w:val="28"/>
-          <w:lang w:val="en-US"/>
         </w:rPr>
       </w:pPr>
       <w:r>
@@ -820,7 +832,6 @@
           <w:bCs/>
           <w:sz w:val="28"/>
           <w:szCs w:val="28"/>
-          <w:lang w:val="en-US"/>
         </w:rPr>
         <w:t>Switch:</w:t>
       </w:r>
@@ -828,9 +839,40 @@
         <w:rPr>
           <w:sz w:val="28"/>
           <w:szCs w:val="28"/>
-          <w:lang w:val="en-US"/>
-        </w:rPr>
-        <w:t xml:space="preserve"> Tp-Link Jet-Stream Switch Gigabit Tl-Sg3424</w:t>
+        </w:rPr>
+        <w:t xml:space="preserve"> </w:t>
+      </w:r>
+      <w:proofErr w:type="spellStart"/>
+      <w:r>
+        <w:rPr>
+          <w:sz w:val="28"/>
+          <w:szCs w:val="28"/>
+        </w:rPr>
+        <w:t>Tp</w:t>
+      </w:r>
+      <w:proofErr w:type="spellEnd"/>
+      <w:r>
+        <w:rPr>
+          <w:sz w:val="28"/>
+          <w:szCs w:val="28"/>
+        </w:rPr>
+        <w:t>-Link Jet-</w:t>
+      </w:r>
+      <w:proofErr w:type="spellStart"/>
+      <w:r>
+        <w:rPr>
+          <w:sz w:val="28"/>
+          <w:szCs w:val="28"/>
+        </w:rPr>
+        <w:t>Stream</w:t>
+      </w:r>
+      <w:proofErr w:type="spellEnd"/>
+      <w:r>
+        <w:rPr>
+          <w:sz w:val="28"/>
+          <w:szCs w:val="28"/>
+        </w:rPr>
+        <w:t xml:space="preserve"> Switch Gigabit Tl-Sg3424</w:t>
       </w:r>
     </w:p>
     <w:p>
@@ -907,7 +949,6 @@
           <w:sz w:val="24"/>
           <w:szCs w:val="24"/>
           <w:u w:val="none"/>
-          <w:lang w:val="en-US"/>
         </w:rPr>
       </w:pPr>
       <w:r>
@@ -917,7 +958,6 @@
           <w:sz w:val="24"/>
           <w:szCs w:val="24"/>
           <w:u w:val="none"/>
-          <w:lang w:val="en-US"/>
         </w:rPr>
         <w:t>Precio: USD</w:t>
       </w:r>
@@ -928,7 +968,6 @@
           <w:sz w:val="24"/>
           <w:szCs w:val="24"/>
           <w:u w:val="none"/>
-          <w:lang w:val="en-US"/>
         </w:rPr>
         <w:t>306</w:t>
       </w:r>
@@ -1053,7 +1092,27 @@
           <w:szCs w:val="28"/>
           <w:lang w:val="en-US"/>
         </w:rPr>
-        <w:t>Ubiquiti unifi Ap-Ac lite x5</w:t>
+        <w:t xml:space="preserve">Ubiquiti </w:t>
+      </w:r>
+      <w:proofErr w:type="spellStart"/>
+      <w:r>
+        <w:rPr>
+          <w:rFonts w:asciiTheme="majorHAnsi" w:hAnsiTheme="majorHAnsi"/>
+          <w:sz w:val="28"/>
+          <w:szCs w:val="28"/>
+          <w:lang w:val="en-US"/>
+        </w:rPr>
+        <w:t>unifi</w:t>
+      </w:r>
+      <w:proofErr w:type="spellEnd"/>
+      <w:r>
+        <w:rPr>
+          <w:rFonts w:asciiTheme="majorHAnsi" w:hAnsiTheme="majorHAnsi"/>
+          <w:sz w:val="28"/>
+          <w:szCs w:val="28"/>
+          <w:lang w:val="en-US"/>
+        </w:rPr>
+        <w:t xml:space="preserve"> Ap-Ac lite x5</w:t>
       </w:r>
     </w:p>
     <w:p>
@@ -1107,14 +1166,12 @@
           <w:b/>
           <w:sz w:val="24"/>
           <w:szCs w:val="24"/>
-          <w:lang w:val="en-US"/>
-        </w:rPr>
-      </w:pPr>
-      <w:r>
-        <w:rPr>
-          <w:sz w:val="24"/>
-          <w:szCs w:val="24"/>
-          <w:lang w:val="en-US"/>
+        </w:rPr>
+      </w:pPr>
+      <w:r>
+        <w:rPr>
+          <w:sz w:val="24"/>
+          <w:szCs w:val="24"/>
         </w:rPr>
         <w:t>Precio: USD533</w:t>
       </w:r>
@@ -1248,7 +1305,47 @@
           <w:szCs w:val="28"/>
           <w:lang w:val="en-US"/>
         </w:rPr>
-        <w:t>Access point de doble banda AC1750 Linksys LAPAC1750</w:t>
+        <w:t xml:space="preserve">Access point de </w:t>
+      </w:r>
+      <w:proofErr w:type="spellStart"/>
+      <w:r>
+        <w:rPr>
+          <w:rFonts w:asciiTheme="majorHAnsi" w:hAnsiTheme="majorHAnsi"/>
+          <w:sz w:val="28"/>
+          <w:szCs w:val="28"/>
+          <w:lang w:val="en-US"/>
+        </w:rPr>
+        <w:t>doble</w:t>
+      </w:r>
+      <w:proofErr w:type="spellEnd"/>
+      <w:r>
+        <w:rPr>
+          <w:rFonts w:asciiTheme="majorHAnsi" w:hAnsiTheme="majorHAnsi"/>
+          <w:sz w:val="28"/>
+          <w:szCs w:val="28"/>
+          <w:lang w:val="en-US"/>
+        </w:rPr>
+        <w:t xml:space="preserve"> </w:t>
+      </w:r>
+      <w:proofErr w:type="spellStart"/>
+      <w:r>
+        <w:rPr>
+          <w:rFonts w:asciiTheme="majorHAnsi" w:hAnsiTheme="majorHAnsi"/>
+          <w:sz w:val="28"/>
+          <w:szCs w:val="28"/>
+          <w:lang w:val="en-US"/>
+        </w:rPr>
+        <w:t>banda</w:t>
+      </w:r>
+      <w:proofErr w:type="spellEnd"/>
+      <w:r>
+        <w:rPr>
+          <w:rFonts w:asciiTheme="majorHAnsi" w:hAnsiTheme="majorHAnsi"/>
+          <w:sz w:val="28"/>
+          <w:szCs w:val="28"/>
+          <w:lang w:val="en-US"/>
+        </w:rPr>
+        <w:t xml:space="preserve"> AC1750 Linksys LAPAC1750</w:t>
       </w:r>
     </w:p>
     <w:p>
@@ -1414,7 +1511,39 @@
           <w:sz w:val="28"/>
           <w:szCs w:val="28"/>
         </w:rPr>
-        <w:t xml:space="preserve"> Nexxt Bobina De Cable Utp Cat 6 300Mts Cable De Red</w:t>
+        <w:t xml:space="preserve"> </w:t>
+      </w:r>
+      <w:proofErr w:type="spellStart"/>
+      <w:r>
+        <w:rPr>
+          <w:sz w:val="28"/>
+          <w:szCs w:val="28"/>
+        </w:rPr>
+        <w:t>Nexxt</w:t>
+      </w:r>
+      <w:proofErr w:type="spellEnd"/>
+      <w:r>
+        <w:rPr>
+          <w:sz w:val="28"/>
+          <w:szCs w:val="28"/>
+        </w:rPr>
+        <w:t xml:space="preserve"> Bobina De Cable </w:t>
+      </w:r>
+      <w:proofErr w:type="spellStart"/>
+      <w:r>
+        <w:rPr>
+          <w:sz w:val="28"/>
+          <w:szCs w:val="28"/>
+        </w:rPr>
+        <w:t>Utp</w:t>
+      </w:r>
+      <w:proofErr w:type="spellEnd"/>
+      <w:r>
+        <w:rPr>
+          <w:sz w:val="28"/>
+          <w:szCs w:val="28"/>
+        </w:rPr>
+        <w:t xml:space="preserve"> Cat 6 300Mts Cable De Red</w:t>
       </w:r>
     </w:p>
     <w:p>
@@ -1455,7 +1584,29 @@
           <w:shd w:val="clear" w:color="auto" w:fill="FFFFFF"/>
           <w:lang w:eastAsia="es-ES"/>
         </w:rPr>
-        <w:t>El cable UTP Nexxt Categoría 6 maximiza el ancho de banda para las aplicaciones actuales de vanguardia. Con un rendimiento excepcional excede las especificaciones TIA / EIA de Categoría 6.</w:t>
+        <w:t xml:space="preserve">El cable UTP </w:t>
+      </w:r>
+      <w:proofErr w:type="spellStart"/>
+      <w:r>
+        <w:rPr>
+          <w:rFonts w:ascii="Times New Roman" w:eastAsia="Times New Roman" w:hAnsi="Times New Roman" w:cs="Times New Roman"/>
+          <w:sz w:val="24"/>
+          <w:szCs w:val="24"/>
+          <w:shd w:val="clear" w:color="auto" w:fill="FFFFFF"/>
+          <w:lang w:eastAsia="es-ES"/>
+        </w:rPr>
+        <w:t>Nexxt</w:t>
+      </w:r>
+      <w:proofErr w:type="spellEnd"/>
+      <w:r>
+        <w:rPr>
+          <w:rFonts w:ascii="Times New Roman" w:eastAsia="Times New Roman" w:hAnsi="Times New Roman" w:cs="Times New Roman"/>
+          <w:sz w:val="24"/>
+          <w:szCs w:val="24"/>
+          <w:shd w:val="clear" w:color="auto" w:fill="FFFFFF"/>
+          <w:lang w:eastAsia="es-ES"/>
+        </w:rPr>
+        <w:t xml:space="preserve"> Categoría 6 maximiza el ancho de banda para las aplicaciones actuales de vanguardia. Con un rendimiento excepcional excede las especificaciones TIA / EIA de Categoría 6.</w:t>
       </w:r>
     </w:p>
     <w:p>
@@ -1569,7 +1720,43 @@
           <w:sz w:val="28"/>
           <w:szCs w:val="28"/>
         </w:rPr>
-        <w:t xml:space="preserve"> Nexxt Solutions Cable Red Cat 6 Bobina 304 Metros Blindado Negro Patch Cord</w:t>
+        <w:t xml:space="preserve"> </w:t>
+      </w:r>
+      <w:proofErr w:type="spellStart"/>
+      <w:r>
+        <w:rPr>
+          <w:rFonts w:asciiTheme="majorHAnsi" w:hAnsiTheme="majorHAnsi" w:cstheme="majorHAnsi"/>
+          <w:sz w:val="28"/>
+          <w:szCs w:val="28"/>
+        </w:rPr>
+        <w:t>Nexxt</w:t>
+      </w:r>
+      <w:proofErr w:type="spellEnd"/>
+      <w:r>
+        <w:rPr>
+          <w:rFonts w:asciiTheme="majorHAnsi" w:hAnsiTheme="majorHAnsi" w:cstheme="majorHAnsi"/>
+          <w:sz w:val="28"/>
+          <w:szCs w:val="28"/>
+        </w:rPr>
+        <w:t xml:space="preserve"> </w:t>
+      </w:r>
+      <w:proofErr w:type="spellStart"/>
+      <w:r>
+        <w:rPr>
+          <w:rFonts w:asciiTheme="majorHAnsi" w:hAnsiTheme="majorHAnsi" w:cstheme="majorHAnsi"/>
+          <w:sz w:val="28"/>
+          <w:szCs w:val="28"/>
+        </w:rPr>
+        <w:t>Solutions</w:t>
+      </w:r>
+      <w:proofErr w:type="spellEnd"/>
+      <w:r>
+        <w:rPr>
+          <w:rFonts w:asciiTheme="majorHAnsi" w:hAnsiTheme="majorHAnsi" w:cstheme="majorHAnsi"/>
+          <w:sz w:val="28"/>
+          <w:szCs w:val="28"/>
+        </w:rPr>
+        <w:t xml:space="preserve"> Cable Red Cat 6 Bobina 304 Metros Blindado Negro </w:t>
       </w:r>
     </w:p>
     <w:p>
@@ -1603,7 +1790,9 @@
     <w:p>
       <w:pPr>
         <w:rPr>
-          <w:b/>
+          <w:sz w:val="24"/>
+          <w:szCs w:val="24"/>
+          <w:u w:val="single"/>
         </w:rPr>
       </w:pPr>
       <w:r>
@@ -1613,7 +1802,6 @@
         <w:r>
           <w:rPr>
             <w:rStyle w:val="Hipervnculo"/>
-            <w:color w:val="auto"/>
             <w:sz w:val="24"/>
             <w:szCs w:val="24"/>
           </w:rPr>
@@ -1673,6 +1861,325 @@
         </w:rPr>
         <w:t>Presupuesto: Premium</w:t>
       </w:r>
+    </w:p>
+    <w:p>
+      <w:pPr>
+        <w:pStyle w:val="Ttulo1"/>
+      </w:pPr>
+      <w:r>
+        <w:rPr>
+          <w:b w:val="0"/>
+          <w:bCs w:val="0"/>
+          <w:noProof/>
+          <w:sz w:val="24"/>
+          <w:szCs w:val="24"/>
+        </w:rPr>
+        <w:drawing>
+          <wp:anchor distT="0" distB="0" distL="114300" distR="114300" simplePos="0" relativeHeight="251658752" behindDoc="0" locked="0" layoutInCell="1" allowOverlap="1">
+            <wp:simplePos x="0" y="0"/>
+            <wp:positionH relativeFrom="column">
+              <wp:posOffset>5238750</wp:posOffset>
+            </wp:positionH>
+            <wp:positionV relativeFrom="paragraph">
+              <wp:posOffset>5715</wp:posOffset>
+            </wp:positionV>
+            <wp:extent cx="1409700" cy="1409700"/>
+            <wp:effectExtent l="0" t="0" r="0" b="0"/>
+            <wp:wrapSquare wrapText="bothSides"/>
+            <wp:docPr id="5" name="Imagen 5"/>
+            <wp:cNvGraphicFramePr>
+              <a:graphicFrameLocks xmlns:a="http://schemas.openxmlformats.org/drawingml/2006/main" noChangeAspect="1"/>
+            </wp:cNvGraphicFramePr>
+            <a:graphic xmlns:a="http://schemas.openxmlformats.org/drawingml/2006/main">
+              <a:graphicData uri="http://schemas.openxmlformats.org/drawingml/2006/picture">
+                <pic:pic xmlns:pic="http://schemas.openxmlformats.org/drawingml/2006/picture">
+                  <pic:nvPicPr>
+                    <pic:cNvPr id="0" name="Picture 1"/>
+                    <pic:cNvPicPr>
+                      <a:picLocks noChangeAspect="1" noChangeArrowheads="1"/>
+                    </pic:cNvPicPr>
+                  </pic:nvPicPr>
+                  <pic:blipFill>
+                    <a:blip r:embed="rId24" cstate="print">
+                      <a:extLst>
+                        <a:ext uri="{28A0092B-C50C-407E-A947-70E740481C1C}">
+                          <a14:useLocalDpi xmlns:a14="http://schemas.microsoft.com/office/drawing/2010/main" val="0"/>
+                        </a:ext>
+                      </a:extLst>
+                    </a:blip>
+                    <a:srcRect/>
+                    <a:stretch>
+                      <a:fillRect/>
+                    </a:stretch>
+                  </pic:blipFill>
+                  <pic:spPr bwMode="auto">
+                    <a:xfrm>
+                      <a:off x="0" y="0"/>
+                      <a:ext cx="1409700" cy="1409700"/>
+                    </a:xfrm>
+                    <a:prstGeom prst="rect">
+                      <a:avLst/>
+                    </a:prstGeom>
+                    <a:noFill/>
+                    <a:ln>
+                      <a:noFill/>
+                    </a:ln>
+                  </pic:spPr>
+                </pic:pic>
+              </a:graphicData>
+            </a:graphic>
+            <wp14:sizeRelH relativeFrom="margin">
+              <wp14:pctWidth>0</wp14:pctWidth>
+            </wp14:sizeRelH>
+            <wp14:sizeRelV relativeFrom="margin">
+              <wp14:pctHeight>0</wp14:pctHeight>
+            </wp14:sizeRelV>
+          </wp:anchor>
+        </w:drawing>
+      </w:r>
+      <w:r>
+        <w:rPr>
+          <w:rFonts w:asciiTheme="majorHAnsi" w:hAnsiTheme="majorHAnsi" w:cstheme="majorHAnsi"/>
+          <w:sz w:val="28"/>
+          <w:szCs w:val="28"/>
+        </w:rPr>
+        <w:t xml:space="preserve">Cable </w:t>
+      </w:r>
+      <w:proofErr w:type="spellStart"/>
+      <w:r>
+        <w:rPr>
+          <w:rFonts w:asciiTheme="majorHAnsi" w:hAnsiTheme="majorHAnsi" w:cstheme="majorHAnsi"/>
+          <w:sz w:val="28"/>
+          <w:szCs w:val="28"/>
+        </w:rPr>
+        <w:t>Patch</w:t>
+      </w:r>
+      <w:proofErr w:type="spellEnd"/>
+      <w:r>
+        <w:rPr>
+          <w:rFonts w:asciiTheme="majorHAnsi" w:hAnsiTheme="majorHAnsi" w:cstheme="majorHAnsi"/>
+          <w:sz w:val="28"/>
+          <w:szCs w:val="28"/>
+        </w:rPr>
+        <w:t xml:space="preserve"> Cord</w:t>
+      </w:r>
+      <w:r>
+        <w:rPr>
+          <w:rFonts w:asciiTheme="majorHAnsi" w:hAnsiTheme="majorHAnsi" w:cstheme="majorHAnsi"/>
+          <w:sz w:val="28"/>
+          <w:szCs w:val="28"/>
+        </w:rPr>
+        <w:t>:</w:t>
+      </w:r>
+      <w:r>
+        <w:rPr>
+          <w:rFonts w:asciiTheme="majorHAnsi" w:hAnsiTheme="majorHAnsi" w:cstheme="majorHAnsi"/>
+          <w:sz w:val="28"/>
+          <w:szCs w:val="28"/>
+        </w:rPr>
+        <w:t xml:space="preserve"> </w:t>
+      </w:r>
+      <w:proofErr w:type="spellStart"/>
+      <w:r>
+        <w:rPr>
+          <w:rFonts w:asciiTheme="majorHAnsi" w:hAnsiTheme="majorHAnsi" w:cstheme="majorHAnsi"/>
+          <w:b w:val="0"/>
+          <w:bCs w:val="0"/>
+          <w:sz w:val="28"/>
+          <w:szCs w:val="28"/>
+        </w:rPr>
+        <w:t>Patchcord</w:t>
+      </w:r>
+      <w:proofErr w:type="spellEnd"/>
+      <w:r>
+        <w:rPr>
+          <w:rFonts w:asciiTheme="majorHAnsi" w:hAnsiTheme="majorHAnsi" w:cstheme="majorHAnsi"/>
+          <w:b w:val="0"/>
+          <w:bCs w:val="0"/>
+          <w:sz w:val="28"/>
+          <w:szCs w:val="28"/>
+        </w:rPr>
+        <w:t xml:space="preserve"> Cat6 1,5 M 5 </w:t>
+      </w:r>
+      <w:proofErr w:type="spellStart"/>
+      <w:r>
+        <w:rPr>
+          <w:rFonts w:asciiTheme="majorHAnsi" w:hAnsiTheme="majorHAnsi" w:cstheme="majorHAnsi"/>
+          <w:b w:val="0"/>
+          <w:bCs w:val="0"/>
+          <w:sz w:val="28"/>
+          <w:szCs w:val="28"/>
+        </w:rPr>
+        <w:t>Feet</w:t>
+      </w:r>
+      <w:proofErr w:type="spellEnd"/>
+      <w:r>
+        <w:rPr>
+          <w:rFonts w:asciiTheme="majorHAnsi" w:hAnsiTheme="majorHAnsi" w:cstheme="majorHAnsi"/>
+          <w:b w:val="0"/>
+          <w:bCs w:val="0"/>
+          <w:sz w:val="28"/>
+          <w:szCs w:val="28"/>
+        </w:rPr>
+        <w:t xml:space="preserve"> Azul </w:t>
+      </w:r>
+      <w:proofErr w:type="spellStart"/>
+      <w:r>
+        <w:rPr>
+          <w:rFonts w:asciiTheme="majorHAnsi" w:hAnsiTheme="majorHAnsi" w:cstheme="majorHAnsi"/>
+          <w:b w:val="0"/>
+          <w:bCs w:val="0"/>
+          <w:sz w:val="28"/>
+          <w:szCs w:val="28"/>
+        </w:rPr>
+        <w:t>Cca</w:t>
+      </w:r>
+      <w:proofErr w:type="spellEnd"/>
+      <w:r>
+        <w:rPr>
+          <w:rFonts w:asciiTheme="majorHAnsi" w:hAnsiTheme="majorHAnsi" w:cstheme="majorHAnsi"/>
+          <w:b w:val="0"/>
+          <w:bCs w:val="0"/>
+          <w:sz w:val="28"/>
+          <w:szCs w:val="28"/>
+        </w:rPr>
+        <w:t xml:space="preserve"> Bañado En Cobre</w:t>
+      </w:r>
+    </w:p>
+    <w:p>
+      <w:pPr>
+        <w:pStyle w:val="Ttulo1"/>
+        <w:rPr>
+          <w:b w:val="0"/>
+          <w:bCs w:val="0"/>
+          <w:sz w:val="24"/>
+          <w:szCs w:val="24"/>
+        </w:rPr>
+      </w:pPr>
+      <w:r>
+        <w:rPr>
+          <w:b w:val="0"/>
+          <w:bCs w:val="0"/>
+          <w:sz w:val="24"/>
+          <w:szCs w:val="24"/>
+        </w:rPr>
+        <w:t>Elegimos este cable como el que será utilizado para conectar las</w:t>
+      </w:r>
+      <w:r>
+        <w:rPr>
+          <w:b w:val="0"/>
+          <w:bCs w:val="0"/>
+          <w:sz w:val="24"/>
+          <w:szCs w:val="24"/>
+        </w:rPr>
+        <w:t xml:space="preserve"> computadoras y Access Point a las rosetas y para conectar las </w:t>
+      </w:r>
+      <w:proofErr w:type="spellStart"/>
+      <w:r>
+        <w:rPr>
+          <w:b w:val="0"/>
+          <w:bCs w:val="0"/>
+          <w:sz w:val="24"/>
+          <w:szCs w:val="24"/>
+        </w:rPr>
+        <w:t>Patcheras</w:t>
+      </w:r>
+      <w:proofErr w:type="spellEnd"/>
+      <w:r>
+        <w:rPr>
+          <w:b w:val="0"/>
+          <w:bCs w:val="0"/>
+          <w:sz w:val="24"/>
+          <w:szCs w:val="24"/>
+        </w:rPr>
+        <w:t xml:space="preserve"> a los Switch y viceversa.</w:t>
+      </w:r>
+    </w:p>
+    <w:p>
+      <w:pPr>
+        <w:pStyle w:val="Ttulo1"/>
+        <w:rPr>
+          <w:b w:val="0"/>
+          <w:bCs w:val="0"/>
+          <w:sz w:val="24"/>
+          <w:szCs w:val="24"/>
+        </w:rPr>
+      </w:pPr>
+      <w:r>
+        <w:rPr>
+          <w:b w:val="0"/>
+          <w:bCs w:val="0"/>
+          <w:sz w:val="24"/>
+          <w:szCs w:val="24"/>
+        </w:rPr>
+        <w:t>Fuente:</w:t>
+      </w:r>
+      <w:r>
+        <w:t xml:space="preserve"> </w:t>
+      </w:r>
+      <w:hyperlink r:id="rId25" w:history="1">
+        <w:r>
+          <w:rPr>
+            <w:rStyle w:val="Hipervnculo"/>
+            <w:b w:val="0"/>
+            <w:bCs w:val="0"/>
+            <w:sz w:val="24"/>
+            <w:szCs w:val="24"/>
+          </w:rPr>
+          <w:t>https://www.fastimport.uy/productos/43833/patchcord-cat6-1-5-m-5-feet-azul-cca-ba-ado-en-cobre-te</w:t>
+        </w:r>
+      </w:hyperlink>
+    </w:p>
+    <w:p>
+      <w:pPr>
+        <w:pStyle w:val="Ttulo1"/>
+        <w:rPr>
+          <w:b w:val="0"/>
+          <w:bCs w:val="0"/>
+          <w:sz w:val="24"/>
+          <w:szCs w:val="24"/>
+        </w:rPr>
+      </w:pPr>
+      <w:r>
+        <w:rPr>
+          <w:b w:val="0"/>
+          <w:bCs w:val="0"/>
+          <w:sz w:val="24"/>
+          <w:szCs w:val="24"/>
+        </w:rPr>
+        <w:t>Precio: USD 2</w:t>
+      </w:r>
+    </w:p>
+    <w:p>
+      <w:pPr>
+        <w:pStyle w:val="Ttulo1"/>
+        <w:rPr>
+          <w:b w:val="0"/>
+          <w:bCs w:val="0"/>
+          <w:sz w:val="24"/>
+          <w:szCs w:val="24"/>
+        </w:rPr>
+      </w:pPr>
+      <w:r>
+        <w:rPr>
+          <w:b w:val="0"/>
+          <w:bCs w:val="0"/>
+          <w:sz w:val="24"/>
+          <w:szCs w:val="24"/>
+        </w:rPr>
+        <w:t>Presupuesto: Económico, Recomendado, Premium</w:t>
+      </w:r>
+    </w:p>
+    <w:p>
+      <w:pPr>
+        <w:pStyle w:val="Ttulo1"/>
+        <w:rPr>
+          <w:b w:val="0"/>
+          <w:bCs w:val="0"/>
+          <w:sz w:val="24"/>
+          <w:szCs w:val="24"/>
+        </w:rPr>
+      </w:pPr>
     </w:p>
     <w:p>
       <w:pPr>
@@ -1716,7 +2223,7 @@
                     </pic:cNvPicPr>
                   </pic:nvPicPr>
                   <pic:blipFill>
-                    <a:blip r:embed="rId24">
+                    <a:blip r:embed="rId26">
                       <a:extLst>
                         <a:ext uri="{28A0092B-C50C-407E-A947-70E740481C1C}">
                           <a14:useLocalDpi xmlns:a14="http://schemas.microsoft.com/office/drawing/2010/main" val="0"/>
@@ -1767,48 +2274,81 @@
           <w:sz w:val="28"/>
           <w:szCs w:val="28"/>
         </w:rPr>
-        <w:t>: Nisuta Patchera 48 P. 2U Cat 6</w:t>
-      </w:r>
-    </w:p>
-    <w:p>
-      <w:pPr>
-        <w:rPr>
-          <w:b/>
-          <w:sz w:val="24"/>
-          <w:szCs w:val="24"/>
-        </w:rPr>
-      </w:pPr>
-      <w:r>
-        <w:rPr>
-          <w:sz w:val="24"/>
-          <w:szCs w:val="24"/>
-        </w:rPr>
-        <w:t>La Patchera N</w:t>
-      </w:r>
-      <w:r>
-        <w:rPr>
-          <w:sz w:val="24"/>
-          <w:szCs w:val="24"/>
-        </w:rPr>
-        <w:t>isuta de 48 puertos tiene soporte para cables de tipo Cat 6 lo que hace que soporte velocidades de transferencia de hasta 1Gigabit por segundo y posee conectores del tipo dual IDC</w:t>
-      </w:r>
-    </w:p>
-    <w:p>
-      <w:pPr>
-        <w:rPr>
-          <w:b/>
-          <w:sz w:val="24"/>
-          <w:szCs w:val="24"/>
-        </w:rPr>
-      </w:pPr>
-      <w:r>
-        <w:rPr>
-          <w:sz w:val="24"/>
-          <w:szCs w:val="24"/>
-        </w:rPr>
+        <w:t xml:space="preserve">: </w:t>
+      </w:r>
+      <w:proofErr w:type="spellStart"/>
+      <w:r>
+        <w:rPr>
+          <w:sz w:val="28"/>
+          <w:szCs w:val="28"/>
+        </w:rPr>
+        <w:t>Nisuta</w:t>
+      </w:r>
+      <w:proofErr w:type="spellEnd"/>
+      <w:r>
+        <w:rPr>
+          <w:sz w:val="28"/>
+          <w:szCs w:val="28"/>
+        </w:rPr>
+        <w:t xml:space="preserve"> Patchera 48 P. 2U Cat 6</w:t>
+      </w:r>
+    </w:p>
+    <w:p>
+      <w:pPr>
+        <w:rPr>
+          <w:b/>
+          <w:sz w:val="24"/>
+          <w:szCs w:val="24"/>
+        </w:rPr>
+      </w:pPr>
+      <w:r>
+        <w:rPr>
+          <w:sz w:val="24"/>
+          <w:szCs w:val="24"/>
+        </w:rPr>
+        <w:t xml:space="preserve">La Patchera </w:t>
+      </w:r>
+      <w:proofErr w:type="spellStart"/>
+      <w:r>
+        <w:rPr>
+          <w:sz w:val="24"/>
+          <w:szCs w:val="24"/>
+        </w:rPr>
+        <w:t>N</w:t>
+      </w:r>
+      <w:r>
+        <w:rPr>
+          <w:sz w:val="24"/>
+          <w:szCs w:val="24"/>
+        </w:rPr>
+        <w:t>isuta</w:t>
+      </w:r>
+      <w:proofErr w:type="spellEnd"/>
+      <w:r>
+        <w:rPr>
+          <w:sz w:val="24"/>
+          <w:szCs w:val="24"/>
+        </w:rPr>
+        <w:t xml:space="preserve"> de 48 puertos tiene soporte para cables de tipo Cat 6 lo que hace que soporte velocidades de transferencia de hasta 1Gigabit por segundo y posee conectores del tipo dual IDC</w:t>
+      </w:r>
+    </w:p>
+    <w:p>
+      <w:pPr>
+        <w:rPr>
+          <w:b/>
+          <w:sz w:val="24"/>
+          <w:szCs w:val="24"/>
+        </w:rPr>
+      </w:pPr>
+      <w:r>
+        <w:rPr>
+          <w:sz w:val="24"/>
+          <w:szCs w:val="24"/>
+        </w:rPr>
+        <w:lastRenderedPageBreak/>
         <w:t xml:space="preserve">Fuente: </w:t>
       </w:r>
-      <w:hyperlink r:id="rId25" w:history="1">
+      <w:hyperlink r:id="rId27" w:history="1">
         <w:r>
           <w:rPr>
             <w:rStyle w:val="Hipervnculo"/>
@@ -1867,10 +2407,30 @@
           <w:szCs w:val="24"/>
           <w:u w:val="none"/>
         </w:rPr>
-        <w:t>Presupuesto: Economico, Recomendado, Premium</w:t>
-      </w:r>
-      <w:bookmarkStart w:id="2" w:name="_GoBack"/>
-      <w:bookmarkEnd w:id="2"/>
+        <w:t xml:space="preserve">Presupuesto: </w:t>
+      </w:r>
+      <w:proofErr w:type="spellStart"/>
+      <w:r>
+        <w:rPr>
+          <w:rStyle w:val="Hipervnculo"/>
+          <w:color w:val="auto"/>
+          <w:sz w:val="24"/>
+          <w:szCs w:val="24"/>
+          <w:u w:val="none"/>
+        </w:rPr>
+        <w:t>Economico</w:t>
+      </w:r>
+      <w:proofErr w:type="spellEnd"/>
+      <w:r>
+        <w:rPr>
+          <w:rStyle w:val="Hipervnculo"/>
+          <w:color w:val="auto"/>
+          <w:sz w:val="24"/>
+          <w:szCs w:val="24"/>
+          <w:u w:val="none"/>
+        </w:rPr>
+        <w:t>, Recomendado, Premium</w:t>
+      </w:r>
     </w:p>
     <w:p/>
     <w:p>
@@ -1898,7 +2458,7 @@
         </w:rPr>
         <w:pict>
           <v:shape id="_x0000_s1028" type="#_x0000_t75" style="position:absolute;margin-left:349.5pt;margin-top:-6.7pt;width:174pt;height:174pt;z-index:251668480;mso-position-horizontal-relative:text;mso-position-vertical-relative:text;mso-width-relative:page;mso-height-relative:page">
-            <v:imagedata r:id="rId26" o:title="20903_1"/>
+            <v:imagedata r:id="rId28" o:title="20903_1"/>
             <w10:wrap type="square"/>
           </v:shape>
         </w:pict>
@@ -1917,7 +2477,23 @@
           <w:sz w:val="28"/>
           <w:szCs w:val="28"/>
         </w:rPr>
-        <w:t>: Racks Y A. Rack Vert. 32U 600X1000 Completo G. D</w:t>
+        <w:t xml:space="preserve">: Racks Y A. Rack </w:t>
+      </w:r>
+      <w:proofErr w:type="spellStart"/>
+      <w:r>
+        <w:rPr>
+          <w:sz w:val="28"/>
+          <w:szCs w:val="28"/>
+        </w:rPr>
+        <w:t>Vert</w:t>
+      </w:r>
+      <w:proofErr w:type="spellEnd"/>
+      <w:r>
+        <w:rPr>
+          <w:sz w:val="28"/>
+          <w:szCs w:val="28"/>
+        </w:rPr>
+        <w:t>. 32U 600X1000 Completo G. D</w:t>
       </w:r>
     </w:p>
     <w:p>
@@ -1952,7 +2528,7 @@
         </w:rPr>
         <w:t xml:space="preserve">Fuente: </w:t>
       </w:r>
-      <w:hyperlink r:id="rId27" w:history="1">
+      <w:hyperlink r:id="rId29" w:history="1">
         <w:r>
           <w:rPr>
             <w:rStyle w:val="Hipervnculo"/>
@@ -2031,7 +2607,7 @@
         </w:rPr>
         <w:pict>
           <v:shape id="_x0000_s1027" type="#_x0000_t75" style="position:absolute;margin-left:367.5pt;margin-top:29.9pt;width:156pt;height:156pt;z-index:251666432;mso-position-horizontal-relative:text;mso-position-vertical-relative:text;mso-width-relative:page;mso-height-relative:page">
-            <v:imagedata r:id="rId28" o:title="25946_1"/>
+            <v:imagedata r:id="rId30" o:title="25946_1"/>
             <w10:wrap type="square"/>
           </v:shape>
         </w:pict>
@@ -2050,7 +2626,23 @@
           <w:sz w:val="28"/>
           <w:szCs w:val="28"/>
         </w:rPr>
-        <w:t>: Rack De Pared 6U 60X45 Pdu Negro</w:t>
+        <w:t xml:space="preserve">: Rack De Pared 6U 60X45 </w:t>
+      </w:r>
+      <w:proofErr w:type="spellStart"/>
+      <w:r>
+        <w:rPr>
+          <w:sz w:val="28"/>
+          <w:szCs w:val="28"/>
+        </w:rPr>
+        <w:t>Pdu</w:t>
+      </w:r>
+      <w:proofErr w:type="spellEnd"/>
+      <w:r>
+        <w:rPr>
+          <w:sz w:val="28"/>
+          <w:szCs w:val="28"/>
+        </w:rPr>
+        <w:t xml:space="preserve"> Negro</w:t>
       </w:r>
     </w:p>
     <w:p>
@@ -2075,35 +2667,71 @@
           <w:sz w:val="24"/>
           <w:szCs w:val="24"/>
         </w:rPr>
-        <w:t xml:space="preserve"> y para colocar las distintas patcheras y switchs que serán utilizados en las distintas sucursales.</w:t>
-      </w:r>
-    </w:p>
-    <w:p>
-      <w:pPr>
+        <w:t xml:space="preserve"> y para colocar las distintas </w:t>
+      </w:r>
+      <w:proofErr w:type="spellStart"/>
+      <w:r>
         <w:rPr>
           <w:rFonts w:ascii="Times New Roman" w:hAnsi="Times New Roman" w:cs="Times New Roman"/>
           <w:sz w:val="24"/>
           <w:szCs w:val="24"/>
         </w:rPr>
-      </w:pPr>
-    </w:p>
-    <w:p>
-      <w:pPr>
+        <w:t>patcheras</w:t>
+      </w:r>
+      <w:proofErr w:type="spellEnd"/>
+      <w:r>
         <w:rPr>
           <w:rFonts w:ascii="Times New Roman" w:hAnsi="Times New Roman" w:cs="Times New Roman"/>
           <w:sz w:val="24"/>
           <w:szCs w:val="24"/>
         </w:rPr>
-      </w:pPr>
+        <w:t xml:space="preserve"> y </w:t>
+      </w:r>
+      <w:proofErr w:type="spellStart"/>
       <w:r>
         <w:rPr>
           <w:rFonts w:ascii="Times New Roman" w:hAnsi="Times New Roman" w:cs="Times New Roman"/>
           <w:sz w:val="24"/>
           <w:szCs w:val="24"/>
         </w:rPr>
+        <w:t>switchs</w:t>
+      </w:r>
+      <w:proofErr w:type="spellEnd"/>
+      <w:r>
+        <w:rPr>
+          <w:rFonts w:ascii="Times New Roman" w:hAnsi="Times New Roman" w:cs="Times New Roman"/>
+          <w:sz w:val="24"/>
+          <w:szCs w:val="24"/>
+        </w:rPr>
+        <w:t xml:space="preserve"> que serán utilizados en las distintas sucursales.</w:t>
+      </w:r>
+    </w:p>
+    <w:p>
+      <w:pPr>
+        <w:rPr>
+          <w:rFonts w:ascii="Times New Roman" w:hAnsi="Times New Roman" w:cs="Times New Roman"/>
+          <w:sz w:val="24"/>
+          <w:szCs w:val="24"/>
+        </w:rPr>
+      </w:pPr>
+    </w:p>
+    <w:p>
+      <w:pPr>
+        <w:rPr>
+          <w:rFonts w:ascii="Times New Roman" w:hAnsi="Times New Roman" w:cs="Times New Roman"/>
+          <w:sz w:val="24"/>
+          <w:szCs w:val="24"/>
+        </w:rPr>
+      </w:pPr>
+      <w:r>
+        <w:rPr>
+          <w:rFonts w:ascii="Times New Roman" w:hAnsi="Times New Roman" w:cs="Times New Roman"/>
+          <w:sz w:val="24"/>
+          <w:szCs w:val="24"/>
+        </w:rPr>
         <w:t xml:space="preserve">Fuente: </w:t>
       </w:r>
-      <w:hyperlink r:id="rId29" w:history="1">
+      <w:hyperlink r:id="rId31" w:history="1">
         <w:r>
           <w:rPr>
             <w:rStyle w:val="Hipervnculo"/>
@@ -2166,7 +2794,7 @@
         <w:t>Presupuesto: Económico, recomendado y premium</w:t>
       </w:r>
     </w:p>
-    <w:bookmarkEnd w:id="1"/>
+    <w:bookmarkEnd w:id="2"/>
     <w:p>
       <w:pPr>
         <w:rPr>
@@ -2177,10 +2805,10 @@
       </w:pPr>
     </w:p>
     <w:sectPr>
-      <w:headerReference w:type="even" r:id="rId30"/>
-      <w:headerReference w:type="default" r:id="rId31"/>
-      <w:footerReference w:type="default" r:id="rId32"/>
-      <w:headerReference w:type="first" r:id="rId33"/>
+      <w:headerReference w:type="even" r:id="rId32"/>
+      <w:headerReference w:type="default" r:id="rId33"/>
+      <w:footerReference w:type="default" r:id="rId34"/>
+      <w:headerReference w:type="first" r:id="rId35"/>
       <w:pgSz w:w="11906" w:h="16838"/>
       <w:pgMar w:top="720" w:right="720" w:bottom="720" w:left="720" w:header="708" w:footer="708" w:gutter="0"/>
       <w:cols w:space="708"/>
@@ -2660,7 +3288,7 @@
       </w:pPr>
     </w:pPrDefault>
   </w:docDefaults>
-  <w:latentStyles w:defLockedState="0" w:defUIPriority="99" w:defSemiHidden="0" w:defUnhideWhenUsed="0" w:defQFormat="0" w:count="376">
+  <w:latentStyles w:defLockedState="0" w:defUIPriority="99" w:defSemiHidden="0" w:defUnhideWhenUsed="0" w:defQFormat="0" w:count="377">
     <w:lsdException w:name="Normal" w:uiPriority="0" w:qFormat="1"/>
     <w:lsdException w:name="heading 1" w:uiPriority="9" w:qFormat="1"/>
     <w:lsdException w:name="heading 2" w:semiHidden="1" w:uiPriority="9" w:unhideWhenUsed="1" w:qFormat="1"/>
@@ -3037,6 +3665,7 @@
     <w:lsdException w:name="Hashtag" w:semiHidden="1" w:unhideWhenUsed="1"/>
     <w:lsdException w:name="Unresolved Mention" w:semiHidden="1" w:unhideWhenUsed="1"/>
     <w:lsdException w:name="Smart Link" w:semiHidden="1" w:unhideWhenUsed="1"/>
+    <w:lsdException w:name="Smart Link Error" w:semiHidden="1" w:unhideWhenUsed="1"/>
   </w:latentStyles>
   <w:style w:type="paragraph" w:default="1" w:styleId="Normal">
     <w:name w:val="Normal"/>
@@ -3352,6 +3981,18 @@
       <w:szCs w:val="56"/>
     </w:rPr>
   </w:style>
+  <w:style w:type="character" w:styleId="Mencinsinresolver">
+    <w:name w:val="Unresolved Mention"/>
+    <w:basedOn w:val="Fuentedeprrafopredeter"/>
+    <w:uiPriority w:val="99"/>
+    <w:semiHidden/>
+    <w:unhideWhenUsed/>
+    <w:rsid w:val="00A02C00"/>
+    <w:rPr>
+      <w:color w:val="605E5C"/>
+      <w:shd w:val="clear" w:color="auto" w:fill="E1DFDD"/>
+    </w:rPr>
+  </w:style>
 </w:styles>
 </file>
 
@@ -3621,7 +4262,7 @@
 </file>
 
 <file path=customXml/itemProps1.xml><?xml version="1.0" encoding="utf-8"?>
-<ds:datastoreItem xmlns:ds="http://schemas.openxmlformats.org/officeDocument/2006/customXml" ds:itemID="{79BE51F1-CCE9-49DF-BBE4-66C2E92CA8E8}">
+<ds:datastoreItem xmlns:ds="http://schemas.openxmlformats.org/officeDocument/2006/customXml" ds:itemID="{08A59377-F881-4CF9-B218-CB484AD9DEF1}">
   <ds:schemaRefs>
     <ds:schemaRef ds:uri="http://schemas.openxmlformats.org/officeDocument/2006/bibliography"/>
   </ds:schemaRefs>

</xml_diff>

<commit_message>
SUBO LA FUNDA DE LA RED
</commit_message>
<xml_diff>
--- a/Actividades/Taller01001/Fundamentación de los equipos de red.docx
+++ b/Actividades/Taller01001/Fundamentación de los equipos de red.docx
@@ -86,8 +86,6 @@
         </w:rPr>
         <w:t xml:space="preserve">Equipamiento de red </w:t>
       </w:r>
-      <w:bookmarkStart w:id="1" w:name="_GoBack"/>
-      <w:bookmarkEnd w:id="1"/>
     </w:p>
     <w:p>
       <w:pPr>
@@ -213,7 +211,7 @@
           </mc:Choice>
           <mc:Fallback>
             <w:pict>
-              <v:line w14:anchorId="0977F83F" id="Conector recto 8" o:spid="_x0000_s1026" style="position:absolute;z-index:251678720;visibility:visible;mso-wrap-style:square;mso-wrap-distance-left:9pt;mso-wrap-distance-top:0;mso-wrap-distance-right:9pt;mso-wrap-distance-bottom:0;mso-position-horizontal:right;mso-position-horizontal-relative:margin;mso-position-vertical:absolute;mso-position-vertical-relative:text" from="479.05pt,29.75pt" to="1009.3pt,29.75pt" o:gfxdata="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" strokecolor="#5b9bd5 [3204]" strokeweight=".5pt">
+              <v:line w14:anchorId="7BD17480" id="Conector recto 8" o:spid="_x0000_s1026" style="position:absolute;z-index:251678720;visibility:visible;mso-wrap-style:square;mso-wrap-distance-left:9pt;mso-wrap-distance-top:0;mso-wrap-distance-right:9pt;mso-wrap-distance-bottom:0;mso-position-horizontal:right;mso-position-horizontal-relative:margin;mso-position-vertical:absolute;mso-position-vertical-relative:text" from="479.05pt,29.75pt" to="1009.3pt,29.75pt" o:gfxdata="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" strokecolor="#5b9bd5 [3204]" strokeweight=".5pt">
                 <v:stroke joinstyle="miter"/>
                 <w10:wrap anchorx="margin"/>
               </v:line>
@@ -232,7 +230,7 @@
           <w:lang w:val="en-US"/>
         </w:rPr>
       </w:pPr>
-      <w:bookmarkStart w:id="2" w:name="_Hlk12318370"/>
+      <w:bookmarkStart w:id="1" w:name="_Hlk12318370"/>
       <w:r>
         <w:rPr>
           <w:b/>
@@ -243,7 +241,7 @@
           <w:szCs w:val="44"/>
         </w:rPr>
         <w:drawing>
-          <wp:anchor distT="0" distB="0" distL="114300" distR="114300" simplePos="0" relativeHeight="251675648" behindDoc="0" locked="0" layoutInCell="1" allowOverlap="1" wp14:anchorId="3AD6F96C" wp14:editId="642B7E72">
+          <wp:anchor distT="0" distB="0" distL="114300" distR="114300" simplePos="0" relativeHeight="251638272" behindDoc="0" locked="0" layoutInCell="1" allowOverlap="1" wp14:anchorId="3AD6F96C" wp14:editId="642B7E72">
             <wp:simplePos x="0" y="0"/>
             <wp:positionH relativeFrom="margin">
               <wp:align>right</wp:align>
@@ -418,7 +416,7 @@
           <w:szCs w:val="44"/>
         </w:rPr>
         <w:drawing>
-          <wp:anchor distT="0" distB="0" distL="114300" distR="114300" simplePos="0" relativeHeight="251659264" behindDoc="0" locked="0" layoutInCell="1" allowOverlap="1" wp14:anchorId="1A565571" wp14:editId="7D189368">
+          <wp:anchor distT="0" distB="0" distL="114300" distR="114300" simplePos="0" relativeHeight="251623936" behindDoc="0" locked="0" layoutInCell="1" allowOverlap="1" wp14:anchorId="1A565571" wp14:editId="7D189368">
             <wp:simplePos x="0" y="0"/>
             <wp:positionH relativeFrom="margin">
               <wp:posOffset>5019675</wp:posOffset>
@@ -584,7 +582,7 @@
           <w:szCs w:val="28"/>
         </w:rPr>
         <w:drawing>
-          <wp:anchor distT="0" distB="0" distL="114300" distR="114300" simplePos="0" relativeHeight="251660288" behindDoc="0" locked="0" layoutInCell="1" allowOverlap="1" wp14:anchorId="73FFC0EB" wp14:editId="3598F613">
+          <wp:anchor distT="0" distB="0" distL="114300" distR="114300" simplePos="0" relativeHeight="251624960" behindDoc="0" locked="0" layoutInCell="1" allowOverlap="1" wp14:anchorId="73FFC0EB" wp14:editId="3598F613">
             <wp:simplePos x="0" y="0"/>
             <wp:positionH relativeFrom="margin">
               <wp:align>right</wp:align>
@@ -1011,7 +1009,7 @@
           <w:szCs w:val="28"/>
         </w:rPr>
         <w:drawing>
-          <wp:anchor distT="0" distB="0" distL="114300" distR="114300" simplePos="0" relativeHeight="251673600" behindDoc="0" locked="0" layoutInCell="1" allowOverlap="1">
+          <wp:anchor distT="0" distB="0" distL="114300" distR="114300" simplePos="0" relativeHeight="251637248" behindDoc="0" locked="0" layoutInCell="1" allowOverlap="1">
             <wp:simplePos x="0" y="0"/>
             <wp:positionH relativeFrom="margin">
               <wp:align>right</wp:align>
@@ -1214,7 +1212,7 @@
           <w:szCs w:val="28"/>
         </w:rPr>
         <w:drawing>
-          <wp:anchor distT="0" distB="0" distL="114300" distR="114300" simplePos="0" relativeHeight="251661312" behindDoc="0" locked="0" layoutInCell="1" allowOverlap="1" wp14:anchorId="0C316302" wp14:editId="5DAFEF1C">
+          <wp:anchor distT="0" distB="0" distL="114300" distR="114300" simplePos="0" relativeHeight="251625984" behindDoc="0" locked="0" layoutInCell="1" allowOverlap="1" wp14:anchorId="0C316302" wp14:editId="5DAFEF1C">
             <wp:simplePos x="0" y="0"/>
             <wp:positionH relativeFrom="margin">
               <wp:posOffset>4950460</wp:posOffset>
@@ -1475,213 +1473,6 @@
     <w:p>
       <w:pPr>
         <w:rPr>
-          <w:b/>
-          <w:sz w:val="28"/>
-          <w:szCs w:val="28"/>
-        </w:rPr>
-      </w:pPr>
-      <w:r>
-        <w:rPr>
-          <w:rFonts w:ascii="Times New Roman" w:hAnsi="Times New Roman" w:cs="Times New Roman"/>
-          <w:b/>
-          <w:bCs/>
-          <w:noProof/>
-          <w:sz w:val="56"/>
-          <w:szCs w:val="56"/>
-        </w:rPr>
-        <w:lastRenderedPageBreak/>
-        <w:pict>
-          <v:shape id="_x0000_s1029" type="#_x0000_t75" style="position:absolute;margin-left:427.3pt;margin-top:15.8pt;width:96.2pt;height:104.95pt;z-index:251670528;mso-position-horizontal-relative:text;mso-position-vertical-relative:text;mso-width-relative:page;mso-height-relative:page">
-            <v:imagedata r:id="rId20" o:title="5366_1"/>
-            <w10:wrap type="square"/>
-          </v:shape>
-        </w:pict>
-      </w:r>
-      <w:r>
-        <w:rPr>
-          <w:b/>
-          <w:bCs/>
-          <w:sz w:val="28"/>
-          <w:szCs w:val="28"/>
-        </w:rPr>
-        <w:t>Cable UTP:</w:t>
-      </w:r>
-      <w:r>
-        <w:rPr>
-          <w:sz w:val="28"/>
-          <w:szCs w:val="28"/>
-        </w:rPr>
-        <w:t xml:space="preserve"> </w:t>
-      </w:r>
-      <w:proofErr w:type="spellStart"/>
-      <w:r>
-        <w:rPr>
-          <w:sz w:val="28"/>
-          <w:szCs w:val="28"/>
-        </w:rPr>
-        <w:t>Nexxt</w:t>
-      </w:r>
-      <w:proofErr w:type="spellEnd"/>
-      <w:r>
-        <w:rPr>
-          <w:sz w:val="28"/>
-          <w:szCs w:val="28"/>
-        </w:rPr>
-        <w:t xml:space="preserve"> Bobina De Cable </w:t>
-      </w:r>
-      <w:proofErr w:type="spellStart"/>
-      <w:r>
-        <w:rPr>
-          <w:sz w:val="28"/>
-          <w:szCs w:val="28"/>
-        </w:rPr>
-        <w:t>Utp</w:t>
-      </w:r>
-      <w:proofErr w:type="spellEnd"/>
-      <w:r>
-        <w:rPr>
-          <w:sz w:val="28"/>
-          <w:szCs w:val="28"/>
-        </w:rPr>
-        <w:t xml:space="preserve"> Cat 6 300Mts Cable De Red</w:t>
-      </w:r>
-    </w:p>
-    <w:p>
-      <w:pPr>
-        <w:rPr>
-          <w:rFonts w:ascii="Times New Roman" w:eastAsia="Times New Roman" w:hAnsi="Times New Roman" w:cs="Times New Roman"/>
-          <w:sz w:val="24"/>
-          <w:szCs w:val="24"/>
-          <w:shd w:val="clear" w:color="auto" w:fill="FFFFFF"/>
-          <w:lang w:eastAsia="es-ES"/>
-        </w:rPr>
-      </w:pPr>
-      <w:r>
-        <w:rPr>
-          <w:rFonts w:ascii="Times New Roman" w:eastAsia="Times New Roman" w:hAnsi="Times New Roman" w:cs="Times New Roman"/>
-          <w:sz w:val="24"/>
-          <w:szCs w:val="24"/>
-          <w:shd w:val="clear" w:color="auto" w:fill="FFFFFF"/>
-          <w:lang w:eastAsia="es-ES"/>
-        </w:rPr>
-        <w:t>Seleccionamos este cable como la opción más económica ya que no posee blindado. Su largo de 300mts nos permitirá utilizarlo para poder interconectar una sucursal solamente con una compra, por lo que nuevamente es la opción más económica. El cable será utilizado en las conexiones del puerto y patios.</w:t>
-      </w:r>
-      <w:r>
-        <w:rPr>
-          <w:rFonts w:ascii="Times New Roman" w:eastAsia="Times New Roman" w:hAnsi="Times New Roman" w:cs="Times New Roman"/>
-          <w:sz w:val="24"/>
-          <w:szCs w:val="24"/>
-          <w:shd w:val="clear" w:color="auto" w:fill="FFFFFF"/>
-          <w:lang w:eastAsia="es-ES"/>
-        </w:rPr>
-        <w:t xml:space="preserve"> </w:t>
-      </w:r>
-      <w:r>
-        <w:rPr>
-          <w:rFonts w:ascii="Times New Roman" w:eastAsia="Times New Roman" w:hAnsi="Times New Roman" w:cs="Times New Roman"/>
-          <w:sz w:val="24"/>
-          <w:szCs w:val="24"/>
-          <w:shd w:val="clear" w:color="auto" w:fill="FFFFFF"/>
-          <w:lang w:eastAsia="es-ES"/>
-        </w:rPr>
-        <w:t xml:space="preserve">El cable UTP </w:t>
-      </w:r>
-      <w:proofErr w:type="spellStart"/>
-      <w:r>
-        <w:rPr>
-          <w:rFonts w:ascii="Times New Roman" w:eastAsia="Times New Roman" w:hAnsi="Times New Roman" w:cs="Times New Roman"/>
-          <w:sz w:val="24"/>
-          <w:szCs w:val="24"/>
-          <w:shd w:val="clear" w:color="auto" w:fill="FFFFFF"/>
-          <w:lang w:eastAsia="es-ES"/>
-        </w:rPr>
-        <w:t>Nexxt</w:t>
-      </w:r>
-      <w:proofErr w:type="spellEnd"/>
-      <w:r>
-        <w:rPr>
-          <w:rFonts w:ascii="Times New Roman" w:eastAsia="Times New Roman" w:hAnsi="Times New Roman" w:cs="Times New Roman"/>
-          <w:sz w:val="24"/>
-          <w:szCs w:val="24"/>
-          <w:shd w:val="clear" w:color="auto" w:fill="FFFFFF"/>
-          <w:lang w:eastAsia="es-ES"/>
-        </w:rPr>
-        <w:t xml:space="preserve"> Categoría 6 maximiza el ancho de banda para las aplicaciones actuales de vanguardia. Con un rendimiento excepcional excede las especificaciones TIA / EIA de Categoría 6.</w:t>
-      </w:r>
-    </w:p>
-    <w:p>
-      <w:pPr>
-        <w:rPr>
-          <w:b/>
-          <w:sz w:val="24"/>
-          <w:szCs w:val="24"/>
-        </w:rPr>
-      </w:pPr>
-      <w:r>
-        <w:rPr>
-          <w:sz w:val="24"/>
-          <w:szCs w:val="24"/>
-        </w:rPr>
-        <w:t xml:space="preserve">Fuente: </w:t>
-      </w:r>
-      <w:hyperlink r:id="rId21" w:history="1">
-        <w:r>
-          <w:rPr>
-            <w:rStyle w:val="Hipervnculo"/>
-            <w:sz w:val="24"/>
-            <w:szCs w:val="24"/>
-          </w:rPr>
-          <w:t>https://www.fastimport.uy/productos/5366/nexxt-bobina-de-cable-utp-cat-6-300mts-cable-de-red</w:t>
-        </w:r>
-      </w:hyperlink>
-    </w:p>
-    <w:p>
-      <w:pPr>
-        <w:rPr>
-          <w:rStyle w:val="Hipervnculo"/>
-          <w:b/>
-          <w:bCs/>
-          <w:color w:val="auto"/>
-          <w:sz w:val="24"/>
-          <w:szCs w:val="24"/>
-          <w:u w:val="none"/>
-        </w:rPr>
-      </w:pPr>
-      <w:r>
-        <w:rPr>
-          <w:rStyle w:val="Hipervnculo"/>
-          <w:color w:val="auto"/>
-          <w:sz w:val="24"/>
-          <w:szCs w:val="24"/>
-          <w:u w:val="none"/>
-        </w:rPr>
-        <w:t>Precio: USD</w:t>
-      </w:r>
-      <w:r>
-        <w:rPr>
-          <w:rStyle w:val="Hipervnculo"/>
-          <w:color w:val="auto"/>
-          <w:sz w:val="24"/>
-          <w:szCs w:val="24"/>
-          <w:u w:val="none"/>
-        </w:rPr>
-        <w:t>195</w:t>
-      </w:r>
-    </w:p>
-    <w:p>
-      <w:pPr>
-        <w:rPr>
-          <w:b/>
-          <w:bCs/>
-        </w:rPr>
-      </w:pPr>
-      <w:r>
-        <w:t>Presupuesto: Económico y recomendado</w:t>
-      </w:r>
-    </w:p>
-    <w:p>
-      <w:pPr>
-        <w:rPr>
           <w:rFonts w:asciiTheme="majorHAnsi" w:hAnsiTheme="majorHAnsi" w:cstheme="majorHAnsi"/>
           <w:b/>
           <w:sz w:val="28"/>
@@ -1697,9 +1488,10 @@
           <w:sz w:val="44"/>
           <w:szCs w:val="44"/>
         </w:rPr>
+        <w:lastRenderedPageBreak/>
         <w:pict>
-          <v:shape id="_x0000_s1030" type="#_x0000_t75" style="position:absolute;margin-left:429.25pt;margin-top:27.45pt;width:94.25pt;height:95.25pt;z-index:251672576;mso-position-horizontal-relative:text;mso-position-vertical-relative:text;mso-width-relative:page;mso-height-relative:page">
-            <v:imagedata r:id="rId22" o:title="16983_1"/>
+          <v:shape id="_x0000_s1030" type="#_x0000_t75" style="position:absolute;margin-left:429.25pt;margin-top:29.7pt;width:94.25pt;height:95.25pt;z-index:251672576;mso-position-horizontal-relative:text;mso-position-vertical-relative:text;mso-width-relative:page;mso-height-relative:page">
+            <v:imagedata r:id="rId20" o:title="16983_1"/>
             <w10:wrap type="square"/>
           </v:shape>
         </w:pict>
@@ -1766,25 +1558,7 @@
         </w:rPr>
       </w:pPr>
       <w:r>
-        <w:t xml:space="preserve">Elegimos este cable como la segunda opción ya que tiene blindado y 4mts extra, lo cual no es </w:t>
-      </w:r>
-      <w:r>
-        <w:t>mucho,</w:t>
-      </w:r>
-      <w:r>
-        <w:t xml:space="preserve"> pero sirve. Este cable será utilizado para interconectar la red d</w:t>
-      </w:r>
-      <w:r>
-        <w:t xml:space="preserve">entro de los distintos puertos y patios </w:t>
-      </w:r>
-      <w:r>
-        <w:t>donde necesitamos asegurarnos de que no haya posibilidad de que la red falle</w:t>
-      </w:r>
-      <w:r>
-        <w:t xml:space="preserve"> debido a condiciones climáticas o del entorno</w:t>
-      </w:r>
-      <w:r>
-        <w:t>.</w:t>
+        <w:t>Elegimos este cable para que sea utilizado dentro de los ductos por los que viajan los cables para interconectar las rosetas de los conmutadores entre sí.</w:t>
       </w:r>
     </w:p>
     <w:p>
@@ -1798,7 +1572,7 @@
       <w:r>
         <w:t xml:space="preserve">Fuente: </w:t>
       </w:r>
-      <w:hyperlink r:id="rId23" w:history="1">
+      <w:hyperlink r:id="rId21" w:history="1">
         <w:r>
           <w:rPr>
             <w:rStyle w:val="Hipervnculo"/>
@@ -1868,6 +1642,7 @@
       </w:pPr>
       <w:r>
         <w:rPr>
+          <w:rFonts w:asciiTheme="majorHAnsi" w:hAnsiTheme="majorHAnsi" w:cstheme="majorHAnsi"/>
           <w:b w:val="0"/>
           <w:bCs w:val="0"/>
           <w:noProof/>
@@ -1875,18 +1650,18 @@
           <w:szCs w:val="24"/>
         </w:rPr>
         <w:drawing>
-          <wp:anchor distT="0" distB="0" distL="114300" distR="114300" simplePos="0" relativeHeight="251658752" behindDoc="0" locked="0" layoutInCell="1" allowOverlap="1">
+          <wp:anchor distT="0" distB="0" distL="114300" distR="114300" simplePos="0" relativeHeight="251672064" behindDoc="0" locked="0" layoutInCell="1" allowOverlap="1">
             <wp:simplePos x="0" y="0"/>
             <wp:positionH relativeFrom="column">
-              <wp:posOffset>5238750</wp:posOffset>
+              <wp:posOffset>5219700</wp:posOffset>
             </wp:positionH>
             <wp:positionV relativeFrom="paragraph">
-              <wp:posOffset>5715</wp:posOffset>
+              <wp:posOffset>6350</wp:posOffset>
             </wp:positionV>
-            <wp:extent cx="1409700" cy="1409700"/>
-            <wp:effectExtent l="0" t="0" r="0" b="0"/>
+            <wp:extent cx="1419225" cy="1419225"/>
+            <wp:effectExtent l="0" t="0" r="9525" b="9525"/>
             <wp:wrapSquare wrapText="bothSides"/>
-            <wp:docPr id="5" name="Imagen 5"/>
+            <wp:docPr id="11" name="Imagen 11"/>
             <wp:cNvGraphicFramePr>
               <a:graphicFrameLocks xmlns:a="http://schemas.openxmlformats.org/drawingml/2006/main" noChangeAspect="1"/>
             </wp:cNvGraphicFramePr>
@@ -1894,7 +1669,224 @@
               <a:graphicData uri="http://schemas.openxmlformats.org/drawingml/2006/picture">
                 <pic:pic xmlns:pic="http://schemas.openxmlformats.org/drawingml/2006/picture">
                   <pic:nvPicPr>
-                    <pic:cNvPr id="0" name="Picture 1"/>
+                    <pic:cNvPr id="0" name="Picture 2"/>
+                    <pic:cNvPicPr>
+                      <a:picLocks noChangeAspect="1" noChangeArrowheads="1"/>
+                    </pic:cNvPicPr>
+                  </pic:nvPicPr>
+                  <pic:blipFill>
+                    <a:blip r:embed="rId22" cstate="print">
+                      <a:extLst>
+                        <a:ext uri="{28A0092B-C50C-407E-A947-70E740481C1C}">
+                          <a14:useLocalDpi xmlns:a14="http://schemas.microsoft.com/office/drawing/2010/main" val="0"/>
+                        </a:ext>
+                      </a:extLst>
+                    </a:blip>
+                    <a:srcRect/>
+                    <a:stretch>
+                      <a:fillRect/>
+                    </a:stretch>
+                  </pic:blipFill>
+                  <pic:spPr bwMode="auto">
+                    <a:xfrm>
+                      <a:off x="0" y="0"/>
+                      <a:ext cx="1419225" cy="1419225"/>
+                    </a:xfrm>
+                    <a:prstGeom prst="rect">
+                      <a:avLst/>
+                    </a:prstGeom>
+                    <a:noFill/>
+                    <a:ln>
+                      <a:noFill/>
+                    </a:ln>
+                  </pic:spPr>
+                </pic:pic>
+              </a:graphicData>
+            </a:graphic>
+            <wp14:sizeRelH relativeFrom="margin">
+              <wp14:pctWidth>0</wp14:pctWidth>
+            </wp14:sizeRelH>
+            <wp14:sizeRelV relativeFrom="margin">
+              <wp14:pctHeight>0</wp14:pctHeight>
+            </wp14:sizeRelV>
+          </wp:anchor>
+        </w:drawing>
+      </w:r>
+      <w:r>
+        <w:rPr>
+          <w:rFonts w:asciiTheme="majorHAnsi" w:hAnsiTheme="majorHAnsi" w:cstheme="majorHAnsi"/>
+          <w:sz w:val="28"/>
+          <w:szCs w:val="28"/>
+        </w:rPr>
+        <w:t>Cable UTP:</w:t>
+      </w:r>
+      <w:r>
+        <w:rPr>
+          <w:rFonts w:asciiTheme="majorHAnsi" w:hAnsiTheme="majorHAnsi" w:cstheme="majorHAnsi"/>
+          <w:sz w:val="28"/>
+          <w:szCs w:val="28"/>
+        </w:rPr>
+        <w:t xml:space="preserve"> </w:t>
+      </w:r>
+      <w:r>
+        <w:rPr>
+          <w:rFonts w:ascii="Calibri" w:hAnsi="Calibri" w:cs="Calibri"/>
+          <w:b w:val="0"/>
+          <w:bCs w:val="0"/>
+          <w:sz w:val="28"/>
+          <w:szCs w:val="28"/>
+        </w:rPr>
+        <w:t>Bobina Cable UTP - CAT6E Interior 305m</w:t>
+      </w:r>
+      <w:r>
+        <w:rPr>
+          <w:rFonts w:ascii="Calibri" w:hAnsi="Calibri" w:cs="Calibri"/>
+          <w:b w:val="0"/>
+          <w:bCs w:val="0"/>
+          <w:sz w:val="28"/>
+          <w:szCs w:val="28"/>
+        </w:rPr>
+        <w:t xml:space="preserve"> Color Gris</w:t>
+      </w:r>
+    </w:p>
+    <w:p>
+      <w:pPr>
+        <w:rPr>
+          <w:b/>
+        </w:rPr>
+      </w:pPr>
+      <w:r>
+        <w:t xml:space="preserve">Elegimos este cable para que sea utilizado dentro de los ductos por los que viajan los cables para interconectar las rosetas de los conmutadores principales de las distintas plantas, es decir un </w:t>
+      </w:r>
+      <w:proofErr w:type="spellStart"/>
+      <w:r>
+        <w:t>backbone</w:t>
+      </w:r>
+      <w:proofErr w:type="spellEnd"/>
+      <w:r>
+        <w:t xml:space="preserve"> entre pisos.</w:t>
+      </w:r>
+    </w:p>
+    <w:p>
+      <w:pPr>
+        <w:pStyle w:val="Ttulo1"/>
+        <w:rPr>
+          <w:rFonts w:asciiTheme="majorHAnsi" w:hAnsiTheme="majorHAnsi" w:cstheme="majorHAnsi"/>
+          <w:b w:val="0"/>
+          <w:bCs w:val="0"/>
+          <w:sz w:val="24"/>
+          <w:szCs w:val="24"/>
+        </w:rPr>
+      </w:pPr>
+      <w:r>
+        <w:rPr>
+          <w:rFonts w:asciiTheme="majorHAnsi" w:hAnsiTheme="majorHAnsi" w:cstheme="majorHAnsi"/>
+          <w:b w:val="0"/>
+          <w:bCs w:val="0"/>
+          <w:sz w:val="24"/>
+          <w:szCs w:val="24"/>
+        </w:rPr>
+        <w:t>Precio: USD 87</w:t>
+      </w:r>
+    </w:p>
+    <w:p>
+      <w:pPr>
+        <w:pStyle w:val="Ttulo1"/>
+        <w:rPr>
+          <w:rFonts w:asciiTheme="majorHAnsi" w:hAnsiTheme="majorHAnsi" w:cstheme="majorHAnsi"/>
+          <w:b w:val="0"/>
+          <w:bCs w:val="0"/>
+          <w:sz w:val="24"/>
+          <w:szCs w:val="24"/>
+        </w:rPr>
+      </w:pPr>
+      <w:r>
+        <w:rPr>
+          <w:rFonts w:asciiTheme="majorHAnsi" w:hAnsiTheme="majorHAnsi" w:cstheme="majorHAnsi"/>
+          <w:b w:val="0"/>
+          <w:bCs w:val="0"/>
+          <w:sz w:val="24"/>
+          <w:szCs w:val="24"/>
+        </w:rPr>
+        <w:t xml:space="preserve">Fuente: </w:t>
+      </w:r>
+      <w:hyperlink r:id="rId23" w:history="1">
+        <w:r>
+          <w:rPr>
+            <w:rStyle w:val="Hipervnculo"/>
+            <w:rFonts w:asciiTheme="majorHAnsi" w:hAnsiTheme="majorHAnsi" w:cstheme="majorHAnsi"/>
+            <w:b w:val="0"/>
+            <w:bCs w:val="0"/>
+            <w:sz w:val="24"/>
+            <w:szCs w:val="24"/>
+          </w:rPr>
+          <w:t>https://www.todoofertas.com.uy/catalogo/computacion/redes/cables-y-adaptadores/bobina-cable-utp-myconnection-myc-inu6e-305m-cat6e-interior-305m-434/</w:t>
+        </w:r>
+      </w:hyperlink>
+    </w:p>
+    <w:p>
+      <w:pPr>
+        <w:pStyle w:val="Ttulo1"/>
+        <w:rPr>
+          <w:rFonts w:asciiTheme="majorHAnsi" w:hAnsiTheme="majorHAnsi" w:cstheme="majorHAnsi"/>
+          <w:b w:val="0"/>
+          <w:bCs w:val="0"/>
+          <w:sz w:val="24"/>
+          <w:szCs w:val="24"/>
+        </w:rPr>
+      </w:pPr>
+      <w:r>
+        <w:rPr>
+          <w:rFonts w:asciiTheme="majorHAnsi" w:hAnsiTheme="majorHAnsi" w:cstheme="majorHAnsi"/>
+          <w:b w:val="0"/>
+          <w:bCs w:val="0"/>
+          <w:sz w:val="24"/>
+          <w:szCs w:val="24"/>
+        </w:rPr>
+        <w:t>Presupuesto: Económico, Recomendado, Premium</w:t>
+      </w:r>
+    </w:p>
+    <w:p>
+      <w:pPr>
+        <w:pStyle w:val="Ttulo1"/>
+        <w:rPr>
+          <w:rFonts w:asciiTheme="majorHAnsi" w:hAnsiTheme="majorHAnsi" w:cstheme="majorHAnsi"/>
+          <w:b w:val="0"/>
+          <w:bCs w:val="0"/>
+          <w:sz w:val="28"/>
+          <w:szCs w:val="28"/>
+        </w:rPr>
+      </w:pPr>
+      <w:r>
+        <w:rPr>
+          <w:rFonts w:asciiTheme="majorHAnsi" w:hAnsiTheme="majorHAnsi" w:cstheme="majorHAnsi"/>
+          <w:b w:val="0"/>
+          <w:bCs w:val="0"/>
+          <w:noProof/>
+          <w:sz w:val="24"/>
+          <w:szCs w:val="24"/>
+        </w:rPr>
+        <w:drawing>
+          <wp:anchor distT="0" distB="0" distL="114300" distR="114300" simplePos="0" relativeHeight="251678208" behindDoc="0" locked="0" layoutInCell="1" allowOverlap="1">
+            <wp:simplePos x="0" y="0"/>
+            <wp:positionH relativeFrom="column">
+              <wp:posOffset>5143500</wp:posOffset>
+            </wp:positionH>
+            <wp:positionV relativeFrom="paragraph">
+              <wp:posOffset>12065</wp:posOffset>
+            </wp:positionV>
+            <wp:extent cx="1495425" cy="1495425"/>
+            <wp:effectExtent l="0" t="0" r="9525" b="9525"/>
+            <wp:wrapSquare wrapText="bothSides"/>
+            <wp:docPr id="12" name="Imagen 12"/>
+            <wp:cNvGraphicFramePr>
+              <a:graphicFrameLocks xmlns:a="http://schemas.openxmlformats.org/drawingml/2006/main" noChangeAspect="1"/>
+            </wp:cNvGraphicFramePr>
+            <a:graphic xmlns:a="http://schemas.openxmlformats.org/drawingml/2006/main">
+              <a:graphicData uri="http://schemas.openxmlformats.org/drawingml/2006/picture">
+                <pic:pic xmlns:pic="http://schemas.openxmlformats.org/drawingml/2006/picture">
+                  <pic:nvPicPr>
+                    <pic:cNvPr id="0" name="Picture 3"/>
                     <pic:cNvPicPr>
                       <a:picLocks noChangeAspect="1" noChangeArrowheads="1"/>
                     </pic:cNvPicPr>
@@ -1915,7 +1907,7 @@
                   <pic:spPr bwMode="auto">
                     <a:xfrm>
                       <a:off x="0" y="0"/>
-                      <a:ext cx="1409700" cy="1409700"/>
+                      <a:ext cx="1495425" cy="1495425"/>
                     </a:xfrm>
                     <a:prstGeom prst="rect">
                       <a:avLst/>
@@ -1943,170 +1935,115 @@
           <w:sz w:val="28"/>
           <w:szCs w:val="28"/>
         </w:rPr>
-        <w:t xml:space="preserve">Cable </w:t>
+        <w:t>Cable UTP:</w:t>
+      </w:r>
+      <w:r>
+        <w:rPr>
+          <w:rFonts w:asciiTheme="majorHAnsi" w:hAnsiTheme="majorHAnsi" w:cstheme="majorHAnsi"/>
+          <w:sz w:val="28"/>
+          <w:szCs w:val="28"/>
+        </w:rPr>
+        <w:t xml:space="preserve"> </w:t>
+      </w:r>
+      <w:r>
+        <w:rPr>
+          <w:rFonts w:asciiTheme="majorHAnsi" w:hAnsiTheme="majorHAnsi" w:cstheme="majorHAnsi"/>
+          <w:b w:val="0"/>
+          <w:bCs w:val="0"/>
+          <w:sz w:val="28"/>
+          <w:szCs w:val="28"/>
+        </w:rPr>
+        <w:t xml:space="preserve">Bobina Cable de Red UTP </w:t>
       </w:r>
       <w:proofErr w:type="spellStart"/>
       <w:r>
         <w:rPr>
           <w:rFonts w:asciiTheme="majorHAnsi" w:hAnsiTheme="majorHAnsi" w:cstheme="majorHAnsi"/>
-          <w:sz w:val="28"/>
-          <w:szCs w:val="28"/>
-        </w:rPr>
-        <w:t>Patch</w:t>
+          <w:b w:val="0"/>
+          <w:bCs w:val="0"/>
+          <w:sz w:val="28"/>
+          <w:szCs w:val="28"/>
+        </w:rPr>
+        <w:t>Kolke</w:t>
       </w:r>
       <w:proofErr w:type="spellEnd"/>
       <w:r>
         <w:rPr>
           <w:rFonts w:asciiTheme="majorHAnsi" w:hAnsiTheme="majorHAnsi" w:cstheme="majorHAnsi"/>
-          <w:sz w:val="28"/>
-          <w:szCs w:val="28"/>
-        </w:rPr>
-        <w:t xml:space="preserve"> Cord</w:t>
-      </w:r>
-      <w:r>
-        <w:rPr>
-          <w:rFonts w:asciiTheme="majorHAnsi" w:hAnsiTheme="majorHAnsi" w:cstheme="majorHAnsi"/>
-          <w:sz w:val="28"/>
-          <w:szCs w:val="28"/>
-        </w:rPr>
-        <w:t>:</w:t>
-      </w:r>
-      <w:r>
-        <w:rPr>
-          <w:rFonts w:asciiTheme="majorHAnsi" w:hAnsiTheme="majorHAnsi" w:cstheme="majorHAnsi"/>
-          <w:sz w:val="28"/>
-          <w:szCs w:val="28"/>
-        </w:rPr>
-        <w:t xml:space="preserve"> </w:t>
-      </w:r>
-      <w:proofErr w:type="spellStart"/>
-      <w:r>
-        <w:rPr>
-          <w:rFonts w:asciiTheme="majorHAnsi" w:hAnsiTheme="majorHAnsi" w:cstheme="majorHAnsi"/>
-          <w:b w:val="0"/>
-          <w:bCs w:val="0"/>
-          <w:sz w:val="28"/>
-          <w:szCs w:val="28"/>
-        </w:rPr>
-        <w:t>Patchcord</w:t>
-      </w:r>
-      <w:proofErr w:type="spellEnd"/>
-      <w:r>
-        <w:rPr>
-          <w:rFonts w:asciiTheme="majorHAnsi" w:hAnsiTheme="majorHAnsi" w:cstheme="majorHAnsi"/>
-          <w:b w:val="0"/>
-          <w:bCs w:val="0"/>
-          <w:sz w:val="28"/>
-          <w:szCs w:val="28"/>
-        </w:rPr>
-        <w:t xml:space="preserve"> Cat6 1,5 M 5 </w:t>
-      </w:r>
-      <w:proofErr w:type="spellStart"/>
-      <w:r>
-        <w:rPr>
-          <w:rFonts w:asciiTheme="majorHAnsi" w:hAnsiTheme="majorHAnsi" w:cstheme="majorHAnsi"/>
-          <w:b w:val="0"/>
-          <w:bCs w:val="0"/>
-          <w:sz w:val="28"/>
-          <w:szCs w:val="28"/>
-        </w:rPr>
-        <w:t>Feet</w:t>
-      </w:r>
-      <w:proofErr w:type="spellEnd"/>
-      <w:r>
-        <w:rPr>
-          <w:rFonts w:asciiTheme="majorHAnsi" w:hAnsiTheme="majorHAnsi" w:cstheme="majorHAnsi"/>
-          <w:b w:val="0"/>
-          <w:bCs w:val="0"/>
-          <w:sz w:val="28"/>
-          <w:szCs w:val="28"/>
-        </w:rPr>
-        <w:t xml:space="preserve"> Azul </w:t>
-      </w:r>
-      <w:proofErr w:type="spellStart"/>
-      <w:r>
-        <w:rPr>
-          <w:rFonts w:asciiTheme="majorHAnsi" w:hAnsiTheme="majorHAnsi" w:cstheme="majorHAnsi"/>
-          <w:b w:val="0"/>
-          <w:bCs w:val="0"/>
-          <w:sz w:val="28"/>
-          <w:szCs w:val="28"/>
-        </w:rPr>
-        <w:t>Cca</w:t>
-      </w:r>
-      <w:proofErr w:type="spellEnd"/>
-      <w:r>
-        <w:rPr>
-          <w:rFonts w:asciiTheme="majorHAnsi" w:hAnsiTheme="majorHAnsi" w:cstheme="majorHAnsi"/>
-          <w:b w:val="0"/>
-          <w:bCs w:val="0"/>
-          <w:sz w:val="28"/>
-          <w:szCs w:val="28"/>
-        </w:rPr>
-        <w:t xml:space="preserve"> Bañado En Cobre</w:t>
+          <w:b w:val="0"/>
+          <w:bCs w:val="0"/>
+          <w:sz w:val="28"/>
+          <w:szCs w:val="28"/>
+        </w:rPr>
+        <w:t xml:space="preserve"> 305 Metros Exterior CAT6</w:t>
+      </w:r>
+      <w:r>
+        <w:rPr>
+          <w:rFonts w:asciiTheme="majorHAnsi" w:hAnsiTheme="majorHAnsi" w:cstheme="majorHAnsi"/>
+          <w:b w:val="0"/>
+          <w:bCs w:val="0"/>
+          <w:sz w:val="28"/>
+          <w:szCs w:val="28"/>
+        </w:rPr>
+        <w:t xml:space="preserve"> Color Blanco</w:t>
+      </w:r>
+    </w:p>
+    <w:p>
+      <w:pPr>
+        <w:rPr>
+          <w:b/>
+        </w:rPr>
+      </w:pPr>
+      <w:r>
+        <w:t>Elegimos este cable para que sea utilizado dentro de los ductos por los que viajan los cables para interconectar las rosetas de los Access Point con su respectiva Patchera o en algunos casos directo al Router.</w:t>
       </w:r>
     </w:p>
     <w:p>
       <w:pPr>
         <w:pStyle w:val="Ttulo1"/>
         <w:rPr>
-          <w:b w:val="0"/>
-          <w:bCs w:val="0"/>
-          <w:sz w:val="24"/>
-          <w:szCs w:val="24"/>
-        </w:rPr>
-      </w:pPr>
-      <w:r>
-        <w:rPr>
-          <w:b w:val="0"/>
-          <w:bCs w:val="0"/>
-          <w:sz w:val="24"/>
-          <w:szCs w:val="24"/>
-        </w:rPr>
-        <w:t>Elegimos este cable como el que será utilizado para conectar las</w:t>
-      </w:r>
-      <w:r>
-        <w:rPr>
-          <w:b w:val="0"/>
-          <w:bCs w:val="0"/>
-          <w:sz w:val="24"/>
-          <w:szCs w:val="24"/>
-        </w:rPr>
-        <w:t xml:space="preserve"> computadoras y Access Point a las rosetas y para conectar las </w:t>
-      </w:r>
-      <w:proofErr w:type="spellStart"/>
-      <w:r>
-        <w:rPr>
-          <w:b w:val="0"/>
-          <w:bCs w:val="0"/>
-          <w:sz w:val="24"/>
-          <w:szCs w:val="24"/>
-        </w:rPr>
-        <w:t>Patcheras</w:t>
-      </w:r>
-      <w:proofErr w:type="spellEnd"/>
-      <w:r>
-        <w:rPr>
-          <w:b w:val="0"/>
-          <w:bCs w:val="0"/>
-          <w:sz w:val="24"/>
-          <w:szCs w:val="24"/>
-        </w:rPr>
-        <w:t xml:space="preserve"> a los Switch y viceversa.</w:t>
+          <w:rFonts w:asciiTheme="majorHAnsi" w:hAnsiTheme="majorHAnsi" w:cstheme="majorHAnsi"/>
+          <w:b w:val="0"/>
+          <w:bCs w:val="0"/>
+          <w:sz w:val="24"/>
+          <w:szCs w:val="24"/>
+        </w:rPr>
+      </w:pPr>
+      <w:r>
+        <w:rPr>
+          <w:rFonts w:asciiTheme="majorHAnsi" w:hAnsiTheme="majorHAnsi" w:cstheme="majorHAnsi"/>
+          <w:b w:val="0"/>
+          <w:bCs w:val="0"/>
+          <w:sz w:val="24"/>
+          <w:szCs w:val="24"/>
+        </w:rPr>
+        <w:t>Precio:</w:t>
+      </w:r>
+      <w:r>
+        <w:rPr>
+          <w:rFonts w:asciiTheme="majorHAnsi" w:hAnsiTheme="majorHAnsi" w:cstheme="majorHAnsi"/>
+          <w:b w:val="0"/>
+          <w:bCs w:val="0"/>
+          <w:sz w:val="24"/>
+          <w:szCs w:val="24"/>
+        </w:rPr>
+        <w:t xml:space="preserve"> USD 99</w:t>
       </w:r>
     </w:p>
     <w:p>
       <w:pPr>
         <w:pStyle w:val="Ttulo1"/>
         <w:rPr>
-          <w:b w:val="0"/>
-          <w:bCs w:val="0"/>
-          <w:sz w:val="24"/>
-          <w:szCs w:val="24"/>
-        </w:rPr>
-      </w:pPr>
-      <w:r>
-        <w:rPr>
+          <w:rFonts w:asciiTheme="majorHAnsi" w:hAnsiTheme="majorHAnsi" w:cstheme="majorHAnsi"/>
+          <w:b w:val="0"/>
+          <w:bCs w:val="0"/>
+          <w:sz w:val="24"/>
+          <w:szCs w:val="24"/>
+        </w:rPr>
+      </w:pPr>
+      <w:r>
+        <w:rPr>
+          <w:rFonts w:asciiTheme="majorHAnsi" w:hAnsiTheme="majorHAnsi" w:cstheme="majorHAnsi"/>
           <w:b w:val="0"/>
           <w:bCs w:val="0"/>
           <w:sz w:val="24"/>
@@ -2115,18 +2052,26 @@
         <w:t>Fuente:</w:t>
       </w:r>
       <w:r>
+        <w:rPr>
+          <w:rFonts w:asciiTheme="majorHAnsi" w:hAnsiTheme="majorHAnsi" w:cstheme="majorHAnsi"/>
+          <w:b w:val="0"/>
+          <w:bCs w:val="0"/>
+          <w:sz w:val="24"/>
+          <w:szCs w:val="24"/>
+        </w:rPr>
         <w:t xml:space="preserve"> </w:t>
       </w:r>
       <w:hyperlink r:id="rId25" w:history="1">
         <w:r>
           <w:rPr>
             <w:rStyle w:val="Hipervnculo"/>
+            <w:rFonts w:asciiTheme="majorHAnsi" w:hAnsiTheme="majorHAnsi" w:cstheme="majorHAnsi"/>
             <w:b w:val="0"/>
             <w:bCs w:val="0"/>
             <w:sz w:val="24"/>
             <w:szCs w:val="24"/>
           </w:rPr>
-          <w:t>https://www.fastimport.uy/productos/43833/patchcord-cat6-1-5-m-5-feet-azul-cca-ba-ado-en-cobre-te</w:t>
+          <w:t>https://www.todoofertas.com.uy/catalogo/computacion/redes/cables-y-adaptadores/bobina-cable-de-red-utp-kolke-305-metros-exterior-cat6-785/</w:t>
         </w:r>
       </w:hyperlink>
     </w:p>
@@ -2134,82 +2079,50 @@
       <w:pPr>
         <w:pStyle w:val="Ttulo1"/>
         <w:rPr>
-          <w:b w:val="0"/>
-          <w:bCs w:val="0"/>
-          <w:sz w:val="24"/>
-          <w:szCs w:val="24"/>
-        </w:rPr>
-      </w:pPr>
-      <w:r>
-        <w:rPr>
-          <w:b w:val="0"/>
-          <w:bCs w:val="0"/>
-          <w:sz w:val="24"/>
-          <w:szCs w:val="24"/>
-        </w:rPr>
-        <w:t>Precio: USD 2</w:t>
+          <w:rFonts w:asciiTheme="majorHAnsi" w:hAnsiTheme="majorHAnsi" w:cstheme="majorHAnsi"/>
+          <w:b w:val="0"/>
+          <w:bCs w:val="0"/>
+          <w:sz w:val="24"/>
+          <w:szCs w:val="24"/>
+        </w:rPr>
+      </w:pPr>
+      <w:r>
+        <w:rPr>
+          <w:rFonts w:asciiTheme="majorHAnsi" w:hAnsiTheme="majorHAnsi" w:cstheme="majorHAnsi"/>
+          <w:b w:val="0"/>
+          <w:bCs w:val="0"/>
+          <w:sz w:val="24"/>
+          <w:szCs w:val="24"/>
+        </w:rPr>
+        <w:t>Presupuesto: Económico, Recomendado, Premium</w:t>
       </w:r>
     </w:p>
     <w:p>
       <w:pPr>
         <w:pStyle w:val="Ttulo1"/>
-        <w:rPr>
-          <w:b w:val="0"/>
-          <w:bCs w:val="0"/>
-          <w:sz w:val="24"/>
-          <w:szCs w:val="24"/>
-        </w:rPr>
-      </w:pPr>
-      <w:r>
-        <w:rPr>
-          <w:b w:val="0"/>
-          <w:bCs w:val="0"/>
-          <w:sz w:val="24"/>
-          <w:szCs w:val="24"/>
-        </w:rPr>
-        <w:t>Presupuesto: Económico, Recomendado, Premium</w:t>
-      </w:r>
-    </w:p>
-    <w:p>
-      <w:pPr>
-        <w:pStyle w:val="Ttulo1"/>
-        <w:rPr>
-          <w:b w:val="0"/>
-          <w:bCs w:val="0"/>
-          <w:sz w:val="24"/>
-          <w:szCs w:val="24"/>
-        </w:rPr>
-      </w:pPr>
-    </w:p>
-    <w:p>
-      <w:pPr>
-        <w:rPr>
-          <w:b/>
-          <w:sz w:val="28"/>
-          <w:szCs w:val="28"/>
-        </w:rPr>
-      </w:pPr>
-      <w:r>
-        <w:rPr>
-          <w:b/>
-          <w:bCs/>
+      </w:pPr>
+      <w:r>
+        <w:rPr>
+          <w:rFonts w:asciiTheme="majorHAnsi" w:hAnsiTheme="majorHAnsi" w:cstheme="majorHAnsi"/>
+          <w:b w:val="0"/>
+          <w:bCs w:val="0"/>
           <w:noProof/>
-          <w:sz w:val="32"/>
-          <w:szCs w:val="32"/>
+          <w:sz w:val="24"/>
+          <w:szCs w:val="24"/>
         </w:rPr>
         <w:drawing>
-          <wp:anchor distT="0" distB="0" distL="114300" distR="114300" simplePos="0" relativeHeight="251662336" behindDoc="0" locked="0" layoutInCell="1" allowOverlap="1" wp14:anchorId="71EEE68F" wp14:editId="750FF5B4">
+          <wp:anchor distT="0" distB="0" distL="114300" distR="114300" simplePos="0" relativeHeight="251692544" behindDoc="0" locked="0" layoutInCell="1" allowOverlap="1">
             <wp:simplePos x="0" y="0"/>
-            <wp:positionH relativeFrom="margin">
-              <wp:posOffset>4886325</wp:posOffset>
+            <wp:positionH relativeFrom="column">
+              <wp:posOffset>4989830</wp:posOffset>
             </wp:positionH>
             <wp:positionV relativeFrom="paragraph">
-              <wp:posOffset>9525</wp:posOffset>
+              <wp:posOffset>12065</wp:posOffset>
             </wp:positionV>
-            <wp:extent cx="1752600" cy="1752600"/>
+            <wp:extent cx="1657350" cy="1771650"/>
             <wp:effectExtent l="0" t="0" r="0" b="0"/>
             <wp:wrapSquare wrapText="bothSides"/>
-            <wp:docPr id="4" name="Imagen 4" descr="C:\Users\Leonardo\AppData\Local\Microsoft\Windows\INetCache\Content.Word\25945_1.jpg"/>
+            <wp:docPr id="13" name="Imagen 13"/>
             <wp:cNvGraphicFramePr>
               <a:graphicFrameLocks xmlns:a="http://schemas.openxmlformats.org/drawingml/2006/main" noChangeAspect="1"/>
             </wp:cNvGraphicFramePr>
@@ -2217,13 +2130,13 @@
               <a:graphicData uri="http://schemas.openxmlformats.org/drawingml/2006/picture">
                 <pic:pic xmlns:pic="http://schemas.openxmlformats.org/drawingml/2006/picture">
                   <pic:nvPicPr>
-                    <pic:cNvPr id="0" name="Picture 27" descr="C:\Users\Leonardo\AppData\Local\Microsoft\Windows\INetCache\Content.Word\25945_1.jpg"/>
+                    <pic:cNvPr id="0" name="Picture 4"/>
                     <pic:cNvPicPr>
                       <a:picLocks noChangeAspect="1" noChangeArrowheads="1"/>
                     </pic:cNvPicPr>
                   </pic:nvPicPr>
                   <pic:blipFill>
-                    <a:blip r:embed="rId26">
+                    <a:blip r:embed="rId26" cstate="print">
                       <a:extLst>
                         <a:ext uri="{28A0092B-C50C-407E-A947-70E740481C1C}">
                           <a14:useLocalDpi xmlns:a14="http://schemas.microsoft.com/office/drawing/2010/main" val="0"/>
@@ -2238,7 +2151,7 @@
                   <pic:spPr bwMode="auto">
                     <a:xfrm>
                       <a:off x="0" y="0"/>
-                      <a:ext cx="1752600" cy="1752600"/>
+                      <a:ext cx="1657350" cy="1771650"/>
                     </a:xfrm>
                     <a:prstGeom prst="rect">
                       <a:avLst/>
@@ -2262,8 +2175,1024 @@
       </w:r>
       <w:r>
         <w:rPr>
+          <w:rFonts w:asciiTheme="majorHAnsi" w:hAnsiTheme="majorHAnsi" w:cstheme="majorHAnsi"/>
+          <w:sz w:val="28"/>
+          <w:szCs w:val="28"/>
+        </w:rPr>
+        <w:t>Cable UTP:</w:t>
+      </w:r>
+      <w:r>
+        <w:rPr>
+          <w:rFonts w:asciiTheme="majorHAnsi" w:hAnsiTheme="majorHAnsi" w:cstheme="majorHAnsi"/>
+          <w:sz w:val="28"/>
+          <w:szCs w:val="28"/>
+        </w:rPr>
+        <w:t xml:space="preserve"> </w:t>
+      </w:r>
+      <w:r>
+        <w:rPr>
+          <w:rFonts w:asciiTheme="majorHAnsi" w:hAnsiTheme="majorHAnsi" w:cstheme="majorHAnsi"/>
+          <w:b w:val="0"/>
+          <w:bCs w:val="0"/>
+          <w:sz w:val="28"/>
+          <w:szCs w:val="28"/>
+        </w:rPr>
+        <w:t xml:space="preserve">Bobina </w:t>
+      </w:r>
+      <w:proofErr w:type="spellStart"/>
+      <w:r>
+        <w:rPr>
+          <w:rFonts w:asciiTheme="majorHAnsi" w:hAnsiTheme="majorHAnsi" w:cstheme="majorHAnsi"/>
+          <w:b w:val="0"/>
+          <w:bCs w:val="0"/>
+          <w:sz w:val="28"/>
+          <w:szCs w:val="28"/>
+        </w:rPr>
+        <w:t>Nexxt</w:t>
+      </w:r>
+      <w:proofErr w:type="spellEnd"/>
+      <w:r>
+        <w:rPr>
+          <w:rFonts w:asciiTheme="majorHAnsi" w:hAnsiTheme="majorHAnsi" w:cstheme="majorHAnsi"/>
+          <w:b w:val="0"/>
+          <w:bCs w:val="0"/>
+          <w:sz w:val="28"/>
+          <w:szCs w:val="28"/>
+        </w:rPr>
+        <w:t xml:space="preserve"> U/UTP Cat6A – Azul 305m</w:t>
+      </w:r>
+      <w:r>
+        <w:t xml:space="preserve"> </w:t>
+      </w:r>
+    </w:p>
+    <w:p>
+      <w:pPr>
+        <w:rPr>
+          <w:b/>
+        </w:rPr>
+      </w:pPr>
+      <w:r>
+        <w:t>Elegimos este cable para que sea utilizado dentro de los ductos por los que viajan los cables para interconectar las rosetas de los equipos terminales (PC) con su respectiva Patchera.</w:t>
+      </w:r>
+    </w:p>
+    <w:p>
+      <w:pPr>
+        <w:pStyle w:val="Ttulo1"/>
+        <w:rPr>
+          <w:rFonts w:asciiTheme="majorHAnsi" w:hAnsiTheme="majorHAnsi" w:cstheme="majorHAnsi"/>
+          <w:b w:val="0"/>
+          <w:bCs w:val="0"/>
+          <w:sz w:val="24"/>
+          <w:szCs w:val="24"/>
+        </w:rPr>
+      </w:pPr>
+      <w:r>
+        <w:rPr>
+          <w:rFonts w:asciiTheme="majorHAnsi" w:hAnsiTheme="majorHAnsi" w:cstheme="majorHAnsi"/>
+          <w:b w:val="0"/>
+          <w:bCs w:val="0"/>
+          <w:sz w:val="24"/>
+          <w:szCs w:val="24"/>
+        </w:rPr>
+        <w:t>Precio:</w:t>
+      </w:r>
+      <w:r>
+        <w:rPr>
+          <w:rFonts w:asciiTheme="majorHAnsi" w:hAnsiTheme="majorHAnsi" w:cstheme="majorHAnsi"/>
+          <w:b w:val="0"/>
+          <w:bCs w:val="0"/>
+          <w:sz w:val="24"/>
+          <w:szCs w:val="24"/>
+        </w:rPr>
+        <w:t xml:space="preserve"> USD 305</w:t>
+      </w:r>
+    </w:p>
+    <w:p>
+      <w:pPr>
+        <w:pStyle w:val="Ttulo1"/>
+        <w:rPr>
+          <w:rFonts w:asciiTheme="majorHAnsi" w:hAnsiTheme="majorHAnsi" w:cstheme="majorHAnsi"/>
+          <w:b w:val="0"/>
+          <w:bCs w:val="0"/>
+          <w:sz w:val="24"/>
+          <w:szCs w:val="24"/>
+        </w:rPr>
+      </w:pPr>
+      <w:r>
+        <w:rPr>
+          <w:rFonts w:asciiTheme="majorHAnsi" w:hAnsiTheme="majorHAnsi" w:cstheme="majorHAnsi"/>
+          <w:b w:val="0"/>
+          <w:bCs w:val="0"/>
+          <w:sz w:val="24"/>
+          <w:szCs w:val="24"/>
+        </w:rPr>
+        <w:t>Fuente:</w:t>
+      </w:r>
+      <w:r>
+        <w:rPr>
+          <w:rFonts w:asciiTheme="majorHAnsi" w:hAnsiTheme="majorHAnsi" w:cstheme="majorHAnsi"/>
+          <w:b w:val="0"/>
+          <w:bCs w:val="0"/>
+          <w:sz w:val="24"/>
+          <w:szCs w:val="24"/>
+        </w:rPr>
+        <w:t xml:space="preserve"> </w:t>
+      </w:r>
+      <w:hyperlink r:id="rId27" w:history="1">
+        <w:r>
+          <w:rPr>
+            <w:rStyle w:val="Hipervnculo"/>
+            <w:rFonts w:asciiTheme="majorHAnsi" w:hAnsiTheme="majorHAnsi" w:cstheme="majorHAnsi"/>
+            <w:b w:val="0"/>
+            <w:bCs w:val="0"/>
+            <w:sz w:val="24"/>
+            <w:szCs w:val="24"/>
+          </w:rPr>
+          <w:t>https://lacompraperfecta.com.uy/producto/bobina-nexxt-u-utp-cat6a-azul-305m/</w:t>
+        </w:r>
+      </w:hyperlink>
+    </w:p>
+    <w:p>
+      <w:pPr>
+        <w:pStyle w:val="Ttulo1"/>
+        <w:rPr>
+          <w:rFonts w:asciiTheme="majorHAnsi" w:hAnsiTheme="majorHAnsi" w:cstheme="majorHAnsi"/>
+          <w:b w:val="0"/>
+          <w:bCs w:val="0"/>
+          <w:sz w:val="24"/>
+          <w:szCs w:val="24"/>
+        </w:rPr>
+      </w:pPr>
+      <w:r>
+        <w:rPr>
+          <w:rFonts w:asciiTheme="majorHAnsi" w:hAnsiTheme="majorHAnsi" w:cstheme="majorHAnsi"/>
+          <w:b w:val="0"/>
+          <w:bCs w:val="0"/>
+          <w:sz w:val="24"/>
+          <w:szCs w:val="24"/>
+        </w:rPr>
+        <w:t>Presupuesto: Económico, Recomendado, Premium</w:t>
+      </w:r>
+    </w:p>
+    <w:p>
+      <w:pPr>
+        <w:pStyle w:val="Ttulo1"/>
+      </w:pPr>
+      <w:r>
+        <w:rPr>
+          <w:rStyle w:val="Hipervnculo"/>
+          <w:rFonts w:asciiTheme="majorHAnsi" w:hAnsiTheme="majorHAnsi" w:cstheme="majorHAnsi"/>
+          <w:b w:val="0"/>
+          <w:bCs w:val="0"/>
+          <w:noProof/>
+          <w:sz w:val="24"/>
+          <w:szCs w:val="24"/>
+        </w:rPr>
+        <w:lastRenderedPageBreak/>
+        <w:drawing>
+          <wp:anchor distT="0" distB="0" distL="114300" distR="114300" simplePos="0" relativeHeight="251654144" behindDoc="0" locked="0" layoutInCell="1" allowOverlap="1">
+            <wp:simplePos x="0" y="0"/>
+            <wp:positionH relativeFrom="column">
+              <wp:posOffset>5086350</wp:posOffset>
+            </wp:positionH>
+            <wp:positionV relativeFrom="paragraph">
+              <wp:posOffset>8255</wp:posOffset>
+            </wp:positionV>
+            <wp:extent cx="1552575" cy="1552575"/>
+            <wp:effectExtent l="0" t="0" r="9525" b="9525"/>
+            <wp:wrapSquare wrapText="bothSides"/>
+            <wp:docPr id="5" name="Imagen 5"/>
+            <wp:cNvGraphicFramePr>
+              <a:graphicFrameLocks xmlns:a="http://schemas.openxmlformats.org/drawingml/2006/main" noChangeAspect="1"/>
+            </wp:cNvGraphicFramePr>
+            <a:graphic xmlns:a="http://schemas.openxmlformats.org/drawingml/2006/main">
+              <a:graphicData uri="http://schemas.openxmlformats.org/drawingml/2006/picture">
+                <pic:pic xmlns:pic="http://schemas.openxmlformats.org/drawingml/2006/picture">
+                  <pic:nvPicPr>
+                    <pic:cNvPr id="0" name="Picture 1"/>
+                    <pic:cNvPicPr>
+                      <a:picLocks noChangeAspect="1" noChangeArrowheads="1"/>
+                    </pic:cNvPicPr>
+                  </pic:nvPicPr>
+                  <pic:blipFill>
+                    <a:blip r:embed="rId28">
+                      <a:extLst>
+                        <a:ext uri="{28A0092B-C50C-407E-A947-70E740481C1C}">
+                          <a14:useLocalDpi xmlns:a14="http://schemas.microsoft.com/office/drawing/2010/main" val="0"/>
+                        </a:ext>
+                      </a:extLst>
+                    </a:blip>
+                    <a:srcRect/>
+                    <a:stretch>
+                      <a:fillRect/>
+                    </a:stretch>
+                  </pic:blipFill>
+                  <pic:spPr bwMode="auto">
+                    <a:xfrm>
+                      <a:off x="0" y="0"/>
+                      <a:ext cx="1552575" cy="1552575"/>
+                    </a:xfrm>
+                    <a:prstGeom prst="rect">
+                      <a:avLst/>
+                    </a:prstGeom>
+                    <a:noFill/>
+                    <a:ln>
+                      <a:noFill/>
+                    </a:ln>
+                  </pic:spPr>
+                </pic:pic>
+              </a:graphicData>
+            </a:graphic>
+            <wp14:sizeRelH relativeFrom="margin">
+              <wp14:pctWidth>0</wp14:pctWidth>
+            </wp14:sizeRelH>
+            <wp14:sizeRelV relativeFrom="margin">
+              <wp14:pctHeight>0</wp14:pctHeight>
+            </wp14:sizeRelV>
+          </wp:anchor>
+        </w:drawing>
+      </w:r>
+      <w:r>
+        <w:rPr>
+          <w:rFonts w:asciiTheme="majorHAnsi" w:hAnsiTheme="majorHAnsi" w:cstheme="majorHAnsi"/>
+          <w:sz w:val="28"/>
+          <w:szCs w:val="28"/>
+        </w:rPr>
+        <w:t xml:space="preserve">Cable </w:t>
+      </w:r>
+      <w:proofErr w:type="spellStart"/>
+      <w:r>
+        <w:rPr>
+          <w:rFonts w:asciiTheme="majorHAnsi" w:hAnsiTheme="majorHAnsi" w:cstheme="majorHAnsi"/>
+          <w:sz w:val="28"/>
+          <w:szCs w:val="28"/>
+        </w:rPr>
+        <w:t>Patch</w:t>
+      </w:r>
+      <w:proofErr w:type="spellEnd"/>
+      <w:r>
+        <w:rPr>
+          <w:rFonts w:asciiTheme="majorHAnsi" w:hAnsiTheme="majorHAnsi" w:cstheme="majorHAnsi"/>
+          <w:sz w:val="28"/>
+          <w:szCs w:val="28"/>
+        </w:rPr>
+        <w:t xml:space="preserve"> Cord</w:t>
+      </w:r>
+      <w:r>
+        <w:rPr>
+          <w:rFonts w:asciiTheme="majorHAnsi" w:hAnsiTheme="majorHAnsi" w:cstheme="majorHAnsi"/>
+          <w:sz w:val="28"/>
+          <w:szCs w:val="28"/>
+        </w:rPr>
+        <w:t>:</w:t>
+      </w:r>
+      <w:r>
+        <w:rPr>
+          <w:rFonts w:asciiTheme="majorHAnsi" w:hAnsiTheme="majorHAnsi" w:cstheme="majorHAnsi"/>
+          <w:sz w:val="28"/>
+          <w:szCs w:val="28"/>
+        </w:rPr>
+        <w:t xml:space="preserve"> </w:t>
+      </w:r>
+      <w:proofErr w:type="spellStart"/>
+      <w:r>
+        <w:rPr>
+          <w:rFonts w:asciiTheme="majorHAnsi" w:hAnsiTheme="majorHAnsi" w:cstheme="majorHAnsi"/>
+          <w:b w:val="0"/>
+          <w:bCs w:val="0"/>
+          <w:sz w:val="28"/>
+          <w:szCs w:val="28"/>
+        </w:rPr>
+        <w:t>Patchcord</w:t>
+      </w:r>
+      <w:proofErr w:type="spellEnd"/>
+      <w:r>
+        <w:rPr>
+          <w:rFonts w:asciiTheme="majorHAnsi" w:hAnsiTheme="majorHAnsi" w:cstheme="majorHAnsi"/>
+          <w:b w:val="0"/>
+          <w:bCs w:val="0"/>
+          <w:sz w:val="28"/>
+          <w:szCs w:val="28"/>
+        </w:rPr>
+        <w:t xml:space="preserve"> Cat6 2,1 M 7 </w:t>
+      </w:r>
+      <w:proofErr w:type="spellStart"/>
+      <w:r>
+        <w:rPr>
+          <w:rFonts w:asciiTheme="majorHAnsi" w:hAnsiTheme="majorHAnsi" w:cstheme="majorHAnsi"/>
+          <w:b w:val="0"/>
+          <w:bCs w:val="0"/>
+          <w:sz w:val="28"/>
+          <w:szCs w:val="28"/>
+        </w:rPr>
+        <w:t>Feet</w:t>
+      </w:r>
+      <w:proofErr w:type="spellEnd"/>
+      <w:r>
+        <w:rPr>
+          <w:rFonts w:asciiTheme="majorHAnsi" w:hAnsiTheme="majorHAnsi" w:cstheme="majorHAnsi"/>
+          <w:b w:val="0"/>
+          <w:bCs w:val="0"/>
+          <w:sz w:val="28"/>
+          <w:szCs w:val="28"/>
+        </w:rPr>
+        <w:t xml:space="preserve"> Verde 100% Cobre </w:t>
+      </w:r>
+    </w:p>
+    <w:p>
+      <w:pPr>
+        <w:pStyle w:val="Ttulo1"/>
+        <w:rPr>
+          <w:b w:val="0"/>
+          <w:bCs w:val="0"/>
+          <w:sz w:val="24"/>
+          <w:szCs w:val="24"/>
+        </w:rPr>
+      </w:pPr>
+      <w:r>
+        <w:rPr>
+          <w:b w:val="0"/>
+          <w:bCs w:val="0"/>
+          <w:sz w:val="24"/>
+          <w:szCs w:val="24"/>
+        </w:rPr>
+        <w:t>Elegimos este cable como el que será utilizado para conectar las</w:t>
+      </w:r>
+      <w:r>
+        <w:rPr>
+          <w:b w:val="0"/>
+          <w:bCs w:val="0"/>
+          <w:sz w:val="24"/>
+          <w:szCs w:val="24"/>
+        </w:rPr>
+        <w:t xml:space="preserve"> computadoras y Access Point a las rosetas y para conectar las </w:t>
+      </w:r>
+      <w:proofErr w:type="spellStart"/>
+      <w:r>
+        <w:rPr>
+          <w:b w:val="0"/>
+          <w:bCs w:val="0"/>
+          <w:sz w:val="24"/>
+          <w:szCs w:val="24"/>
+        </w:rPr>
+        <w:t>Patcheras</w:t>
+      </w:r>
+      <w:proofErr w:type="spellEnd"/>
+      <w:r>
+        <w:rPr>
+          <w:b w:val="0"/>
+          <w:bCs w:val="0"/>
+          <w:sz w:val="24"/>
+          <w:szCs w:val="24"/>
+        </w:rPr>
+        <w:t xml:space="preserve"> a los Switch y viceversa.</w:t>
+      </w:r>
+    </w:p>
+    <w:p>
+      <w:pPr>
+        <w:pStyle w:val="Ttulo1"/>
+      </w:pPr>
+      <w:r>
+        <w:rPr>
+          <w:b w:val="0"/>
+          <w:bCs w:val="0"/>
+          <w:sz w:val="24"/>
+          <w:szCs w:val="24"/>
+        </w:rPr>
+        <w:t>Fuente:</w:t>
+      </w:r>
+      <w:r>
+        <w:t xml:space="preserve"> </w:t>
+      </w:r>
+      <w:hyperlink r:id="rId29" w:history="1">
+        <w:r>
+          <w:rPr>
+            <w:rStyle w:val="Hipervnculo"/>
+            <w:rFonts w:asciiTheme="majorHAnsi" w:hAnsiTheme="majorHAnsi" w:cstheme="majorHAnsi"/>
+            <w:b w:val="0"/>
+            <w:bCs w:val="0"/>
+            <w:sz w:val="24"/>
+            <w:szCs w:val="24"/>
+          </w:rPr>
+          <w:t>https://www.fastimport.uy/productos/43856/patchcord-cat6-2-1-m-7-feet-verde-100-cobre-techly</w:t>
+        </w:r>
+      </w:hyperlink>
+    </w:p>
+    <w:p>
+      <w:pPr>
+        <w:pStyle w:val="Ttulo1"/>
+        <w:rPr>
+          <w:b w:val="0"/>
+          <w:bCs w:val="0"/>
+          <w:sz w:val="24"/>
+          <w:szCs w:val="24"/>
+        </w:rPr>
+      </w:pPr>
+      <w:r>
+        <w:rPr>
+          <w:b w:val="0"/>
+          <w:bCs w:val="0"/>
+          <w:sz w:val="24"/>
+          <w:szCs w:val="24"/>
+        </w:rPr>
+        <w:t xml:space="preserve">Precio: USD </w:t>
+      </w:r>
+      <w:r>
+        <w:rPr>
+          <w:b w:val="0"/>
+          <w:bCs w:val="0"/>
+          <w:sz w:val="24"/>
+          <w:szCs w:val="24"/>
+        </w:rPr>
+        <w:t>4</w:t>
+      </w:r>
+    </w:p>
+    <w:p>
+      <w:pPr>
+        <w:pStyle w:val="Ttulo1"/>
+        <w:rPr>
+          <w:b w:val="0"/>
+          <w:bCs w:val="0"/>
+          <w:sz w:val="24"/>
+          <w:szCs w:val="24"/>
+        </w:rPr>
+      </w:pPr>
+      <w:r>
+        <w:rPr>
+          <w:b w:val="0"/>
+          <w:bCs w:val="0"/>
+          <w:sz w:val="24"/>
+          <w:szCs w:val="24"/>
+        </w:rPr>
+        <w:t>Presupuesto: Económico, Recomendado, Premium</w:t>
+      </w:r>
+    </w:p>
+    <w:p>
+      <w:pPr>
+        <w:pStyle w:val="Ttulo1"/>
+        <w:rPr>
+          <w:rFonts w:asciiTheme="majorHAnsi" w:hAnsiTheme="majorHAnsi" w:cstheme="majorHAnsi"/>
+          <w:b w:val="0"/>
+          <w:bCs w:val="0"/>
+          <w:sz w:val="28"/>
+          <w:szCs w:val="28"/>
+        </w:rPr>
+      </w:pPr>
+      <w:r>
+        <w:rPr>
+          <w:rFonts w:asciiTheme="majorHAnsi" w:hAnsiTheme="majorHAnsi" w:cstheme="majorHAnsi"/>
+          <w:b w:val="0"/>
+          <w:bCs w:val="0"/>
+          <w:noProof/>
+          <w:sz w:val="24"/>
+          <w:szCs w:val="24"/>
+        </w:rPr>
+        <w:drawing>
+          <wp:anchor distT="0" distB="0" distL="114300" distR="114300" simplePos="0" relativeHeight="251674624" behindDoc="0" locked="0" layoutInCell="1" allowOverlap="1">
+            <wp:simplePos x="0" y="0"/>
+            <wp:positionH relativeFrom="column">
+              <wp:posOffset>5181600</wp:posOffset>
+            </wp:positionH>
+            <wp:positionV relativeFrom="paragraph">
+              <wp:posOffset>10160</wp:posOffset>
+            </wp:positionV>
+            <wp:extent cx="1457325" cy="1457325"/>
+            <wp:effectExtent l="0" t="0" r="9525" b="9525"/>
+            <wp:wrapSquare wrapText="bothSides"/>
+            <wp:docPr id="15" name="Imagen 15"/>
+            <wp:cNvGraphicFramePr>
+              <a:graphicFrameLocks xmlns:a="http://schemas.openxmlformats.org/drawingml/2006/main" noChangeAspect="1"/>
+            </wp:cNvGraphicFramePr>
+            <a:graphic xmlns:a="http://schemas.openxmlformats.org/drawingml/2006/main">
+              <a:graphicData uri="http://schemas.openxmlformats.org/drawingml/2006/picture">
+                <pic:pic xmlns:pic="http://schemas.openxmlformats.org/drawingml/2006/picture">
+                  <pic:nvPicPr>
+                    <pic:cNvPr id="0" name="Picture 3"/>
+                    <pic:cNvPicPr>
+                      <a:picLocks noChangeAspect="1" noChangeArrowheads="1"/>
+                    </pic:cNvPicPr>
+                  </pic:nvPicPr>
+                  <pic:blipFill>
+                    <a:blip r:embed="rId30">
+                      <a:extLst>
+                        <a:ext uri="{28A0092B-C50C-407E-A947-70E740481C1C}">
+                          <a14:useLocalDpi xmlns:a14="http://schemas.microsoft.com/office/drawing/2010/main" val="0"/>
+                        </a:ext>
+                      </a:extLst>
+                    </a:blip>
+                    <a:srcRect/>
+                    <a:stretch>
+                      <a:fillRect/>
+                    </a:stretch>
+                  </pic:blipFill>
+                  <pic:spPr bwMode="auto">
+                    <a:xfrm>
+                      <a:off x="0" y="0"/>
+                      <a:ext cx="1457325" cy="1457325"/>
+                    </a:xfrm>
+                    <a:prstGeom prst="rect">
+                      <a:avLst/>
+                    </a:prstGeom>
+                    <a:noFill/>
+                    <a:ln>
+                      <a:noFill/>
+                    </a:ln>
+                  </pic:spPr>
+                </pic:pic>
+              </a:graphicData>
+            </a:graphic>
+            <wp14:sizeRelH relativeFrom="margin">
+              <wp14:pctWidth>0</wp14:pctWidth>
+            </wp14:sizeRelH>
+            <wp14:sizeRelV relativeFrom="margin">
+              <wp14:pctHeight>0</wp14:pctHeight>
+            </wp14:sizeRelV>
+          </wp:anchor>
+        </w:drawing>
+      </w:r>
+      <w:r>
+        <w:rPr>
+          <w:rFonts w:asciiTheme="majorHAnsi" w:hAnsiTheme="majorHAnsi" w:cstheme="majorHAnsi"/>
+          <w:sz w:val="28"/>
+          <w:szCs w:val="28"/>
+        </w:rPr>
+        <w:t>Modulo RJ45</w:t>
+      </w:r>
+      <w:r>
+        <w:rPr>
+          <w:rFonts w:asciiTheme="majorHAnsi" w:hAnsiTheme="majorHAnsi" w:cstheme="majorHAnsi"/>
+          <w:sz w:val="28"/>
+          <w:szCs w:val="28"/>
+        </w:rPr>
+        <w:t xml:space="preserve">: </w:t>
+      </w:r>
+      <w:r>
+        <w:rPr>
+          <w:rFonts w:asciiTheme="majorHAnsi" w:hAnsiTheme="majorHAnsi" w:cstheme="majorHAnsi"/>
+          <w:b w:val="0"/>
+          <w:bCs w:val="0"/>
+          <w:sz w:val="28"/>
+          <w:szCs w:val="28"/>
+        </w:rPr>
+        <w:t>Módulo Keystone Jack Rj45 Cat6</w:t>
+      </w:r>
+    </w:p>
+    <w:p>
+      <w:pPr>
+        <w:pStyle w:val="Ttulo1"/>
+        <w:rPr>
+          <w:b w:val="0"/>
+          <w:bCs w:val="0"/>
+          <w:sz w:val="24"/>
+          <w:szCs w:val="24"/>
+        </w:rPr>
+      </w:pPr>
+      <w:r>
+        <w:rPr>
+          <w:b w:val="0"/>
+          <w:bCs w:val="0"/>
+          <w:sz w:val="24"/>
+          <w:szCs w:val="24"/>
+        </w:rPr>
+        <w:t xml:space="preserve">Elegimos esta roseta para que sea utilizada para conectar los </w:t>
+      </w:r>
+      <w:proofErr w:type="spellStart"/>
+      <w:r>
+        <w:rPr>
+          <w:b w:val="0"/>
+          <w:bCs w:val="0"/>
+          <w:sz w:val="24"/>
+          <w:szCs w:val="24"/>
+        </w:rPr>
+        <w:t>patchcord</w:t>
+      </w:r>
+      <w:proofErr w:type="spellEnd"/>
+      <w:r>
+        <w:rPr>
+          <w:b w:val="0"/>
+          <w:bCs w:val="0"/>
+          <w:sz w:val="24"/>
+          <w:szCs w:val="24"/>
+        </w:rPr>
+        <w:t xml:space="preserve"> que se conectan a los equipos terminales, Access Point, Router y Switch con el ducto por donde viajan los cables de la bobina.</w:t>
+      </w:r>
+    </w:p>
+    <w:p>
+      <w:pPr>
+        <w:pStyle w:val="Ttulo1"/>
+        <w:rPr>
+          <w:b w:val="0"/>
+          <w:bCs w:val="0"/>
+          <w:sz w:val="24"/>
+          <w:szCs w:val="24"/>
+        </w:rPr>
+      </w:pPr>
+      <w:r>
+        <w:rPr>
+          <w:b w:val="0"/>
+          <w:bCs w:val="0"/>
+          <w:sz w:val="24"/>
+          <w:szCs w:val="24"/>
+        </w:rPr>
+        <w:t>Precio:</w:t>
+      </w:r>
+      <w:r>
+        <w:rPr>
+          <w:b w:val="0"/>
+          <w:bCs w:val="0"/>
+          <w:sz w:val="24"/>
+          <w:szCs w:val="24"/>
+        </w:rPr>
+        <w:t xml:space="preserve"> USD 6</w:t>
+      </w:r>
+    </w:p>
+    <w:p>
+      <w:pPr>
+        <w:pStyle w:val="Ttulo1"/>
+        <w:rPr>
+          <w:b w:val="0"/>
+          <w:bCs w:val="0"/>
+          <w:sz w:val="24"/>
+          <w:szCs w:val="24"/>
+        </w:rPr>
+      </w:pPr>
+      <w:r>
+        <w:rPr>
+          <w:b w:val="0"/>
+          <w:bCs w:val="0"/>
+          <w:sz w:val="24"/>
+          <w:szCs w:val="24"/>
+        </w:rPr>
+        <w:t>Fuente:</w:t>
+      </w:r>
+      <w:r>
+        <w:rPr>
+          <w:b w:val="0"/>
+          <w:bCs w:val="0"/>
+          <w:sz w:val="24"/>
+          <w:szCs w:val="24"/>
+        </w:rPr>
+        <w:t xml:space="preserve"> </w:t>
+      </w:r>
+    </w:p>
+    <w:p>
+      <w:pPr>
+        <w:pStyle w:val="Ttulo1"/>
+        <w:rPr>
+          <w:b w:val="0"/>
+          <w:bCs w:val="0"/>
+          <w:sz w:val="24"/>
+          <w:szCs w:val="24"/>
+        </w:rPr>
+      </w:pPr>
+      <w:r>
+        <w:rPr>
+          <w:b w:val="0"/>
+          <w:bCs w:val="0"/>
+          <w:sz w:val="24"/>
+          <w:szCs w:val="24"/>
+        </w:rPr>
+        <w:t xml:space="preserve">Presupuestos: </w:t>
+      </w:r>
+      <w:r>
+        <w:rPr>
+          <w:b w:val="0"/>
+          <w:bCs w:val="0"/>
+          <w:sz w:val="24"/>
+          <w:szCs w:val="24"/>
+        </w:rPr>
+        <w:t>Económico, Recomendado, Premium</w:t>
+      </w:r>
+    </w:p>
+    <w:p>
+      <w:pPr>
+        <w:pStyle w:val="Ttulo1"/>
+      </w:pPr>
+      <w:r>
+        <w:rPr>
+          <w:b w:val="0"/>
+          <w:bCs w:val="0"/>
+          <w:noProof/>
+          <w:sz w:val="24"/>
+          <w:szCs w:val="24"/>
+        </w:rPr>
+        <w:drawing>
+          <wp:anchor distT="0" distB="0" distL="114300" distR="114300" simplePos="0" relativeHeight="251666432" behindDoc="0" locked="0" layoutInCell="1" allowOverlap="1">
+            <wp:simplePos x="0" y="0"/>
+            <wp:positionH relativeFrom="column">
+              <wp:posOffset>5387975</wp:posOffset>
+            </wp:positionH>
+            <wp:positionV relativeFrom="paragraph">
+              <wp:posOffset>9525</wp:posOffset>
+            </wp:positionV>
+            <wp:extent cx="1079500" cy="1755775"/>
+            <wp:effectExtent l="0" t="0" r="6350" b="0"/>
+            <wp:wrapSquare wrapText="bothSides"/>
+            <wp:docPr id="14" name="Imagen 14"/>
+            <wp:cNvGraphicFramePr>
+              <a:graphicFrameLocks xmlns:a="http://schemas.openxmlformats.org/drawingml/2006/main" noChangeAspect="1"/>
+            </wp:cNvGraphicFramePr>
+            <a:graphic xmlns:a="http://schemas.openxmlformats.org/drawingml/2006/main">
+              <a:graphicData uri="http://schemas.openxmlformats.org/drawingml/2006/picture">
+                <pic:pic xmlns:pic="http://schemas.openxmlformats.org/drawingml/2006/picture">
+                  <pic:nvPicPr>
+                    <pic:cNvPr id="0" name="Picture 2"/>
+                    <pic:cNvPicPr>
+                      <a:picLocks noChangeAspect="1" noChangeArrowheads="1"/>
+                    </pic:cNvPicPr>
+                  </pic:nvPicPr>
+                  <pic:blipFill>
+                    <a:blip r:embed="rId31" cstate="print">
+                      <a:extLst>
+                        <a:ext uri="{28A0092B-C50C-407E-A947-70E740481C1C}">
+                          <a14:useLocalDpi xmlns:a14="http://schemas.microsoft.com/office/drawing/2010/main" val="0"/>
+                        </a:ext>
+                      </a:extLst>
+                    </a:blip>
+                    <a:srcRect/>
+                    <a:stretch>
+                      <a:fillRect/>
+                    </a:stretch>
+                  </pic:blipFill>
+                  <pic:spPr bwMode="auto">
+                    <a:xfrm>
+                      <a:off x="0" y="0"/>
+                      <a:ext cx="1079500" cy="1755775"/>
+                    </a:xfrm>
+                    <a:prstGeom prst="rect">
+                      <a:avLst/>
+                    </a:prstGeom>
+                    <a:noFill/>
+                    <a:ln>
+                      <a:noFill/>
+                    </a:ln>
+                  </pic:spPr>
+                </pic:pic>
+              </a:graphicData>
+            </a:graphic>
+            <wp14:sizeRelH relativeFrom="margin">
+              <wp14:pctWidth>0</wp14:pctWidth>
+            </wp14:sizeRelH>
+            <wp14:sizeRelV relativeFrom="margin">
+              <wp14:pctHeight>0</wp14:pctHeight>
+            </wp14:sizeRelV>
+          </wp:anchor>
+        </w:drawing>
+      </w:r>
+      <w:r>
+        <w:rPr>
+          <w:rFonts w:asciiTheme="majorHAnsi" w:hAnsiTheme="majorHAnsi" w:cstheme="majorHAnsi"/>
+          <w:sz w:val="28"/>
+          <w:szCs w:val="28"/>
+        </w:rPr>
+        <w:t xml:space="preserve">Extra: </w:t>
+      </w:r>
+      <w:r>
+        <w:rPr>
+          <w:rFonts w:asciiTheme="majorHAnsi" w:hAnsiTheme="majorHAnsi" w:cstheme="majorHAnsi"/>
+          <w:sz w:val="28"/>
+          <w:szCs w:val="28"/>
+        </w:rPr>
+        <w:t>Roseta:</w:t>
+      </w:r>
+      <w:r>
+        <w:rPr>
+          <w:rFonts w:asciiTheme="majorHAnsi" w:hAnsiTheme="majorHAnsi" w:cstheme="majorHAnsi"/>
+          <w:sz w:val="28"/>
+          <w:szCs w:val="28"/>
+        </w:rPr>
+        <w:t xml:space="preserve"> </w:t>
+      </w:r>
+      <w:r>
+        <w:rPr>
+          <w:rFonts w:asciiTheme="majorHAnsi" w:hAnsiTheme="majorHAnsi" w:cstheme="majorHAnsi"/>
+          <w:b w:val="0"/>
+          <w:bCs w:val="0"/>
+          <w:sz w:val="28"/>
+          <w:szCs w:val="28"/>
+        </w:rPr>
+        <w:t>Roseta Tapa Interna X1 Jack Blanca Intellinet</w:t>
+      </w:r>
+    </w:p>
+    <w:p>
+      <w:pPr>
+        <w:pStyle w:val="Ttulo1"/>
+        <w:rPr>
+          <w:rFonts w:asciiTheme="majorHAnsi" w:hAnsiTheme="majorHAnsi" w:cstheme="majorHAnsi"/>
+          <w:b w:val="0"/>
+          <w:bCs w:val="0"/>
+          <w:sz w:val="24"/>
+          <w:szCs w:val="24"/>
+        </w:rPr>
+      </w:pPr>
+      <w:r>
+        <w:rPr>
+          <w:rFonts w:asciiTheme="majorHAnsi" w:hAnsiTheme="majorHAnsi" w:cstheme="majorHAnsi"/>
+          <w:b w:val="0"/>
+          <w:bCs w:val="0"/>
+          <w:sz w:val="24"/>
+          <w:szCs w:val="24"/>
+        </w:rPr>
+        <w:t xml:space="preserve">Elegimos esta roseta para que sea utilizada con el módulo </w:t>
+      </w:r>
+      <w:proofErr w:type="spellStart"/>
+      <w:r>
+        <w:rPr>
+          <w:rFonts w:asciiTheme="majorHAnsi" w:hAnsiTheme="majorHAnsi" w:cstheme="majorHAnsi"/>
+          <w:b w:val="0"/>
+          <w:bCs w:val="0"/>
+          <w:sz w:val="24"/>
+          <w:szCs w:val="24"/>
+        </w:rPr>
+        <w:t>keystone</w:t>
+      </w:r>
+      <w:proofErr w:type="spellEnd"/>
+      <w:r>
+        <w:rPr>
+          <w:rFonts w:asciiTheme="majorHAnsi" w:hAnsiTheme="majorHAnsi" w:cstheme="majorHAnsi"/>
+          <w:b w:val="0"/>
+          <w:bCs w:val="0"/>
+          <w:sz w:val="24"/>
+          <w:szCs w:val="24"/>
+        </w:rPr>
+        <w:t xml:space="preserve"> RJ45</w:t>
+      </w:r>
+    </w:p>
+    <w:p>
+      <w:pPr>
+        <w:pStyle w:val="Ttulo1"/>
+        <w:rPr>
+          <w:b w:val="0"/>
+          <w:bCs w:val="0"/>
+          <w:sz w:val="24"/>
+          <w:szCs w:val="24"/>
+        </w:rPr>
+      </w:pPr>
+      <w:r>
+        <w:rPr>
+          <w:b w:val="0"/>
+          <w:bCs w:val="0"/>
+          <w:sz w:val="24"/>
+          <w:szCs w:val="24"/>
+        </w:rPr>
+        <w:t xml:space="preserve">Precio: </w:t>
+      </w:r>
+      <w:r>
+        <w:rPr>
+          <w:b w:val="0"/>
+          <w:bCs w:val="0"/>
+          <w:sz w:val="24"/>
+          <w:szCs w:val="24"/>
+        </w:rPr>
+        <w:t>USD 2</w:t>
+      </w:r>
+    </w:p>
+    <w:p>
+      <w:pPr>
+        <w:pStyle w:val="Ttulo1"/>
+        <w:rPr>
+          <w:b w:val="0"/>
+          <w:bCs w:val="0"/>
+          <w:sz w:val="24"/>
+          <w:szCs w:val="24"/>
+        </w:rPr>
+      </w:pPr>
+      <w:r>
+        <w:rPr>
+          <w:b w:val="0"/>
+          <w:bCs w:val="0"/>
+          <w:sz w:val="24"/>
+          <w:szCs w:val="24"/>
+        </w:rPr>
+        <w:t xml:space="preserve">Fuente: </w:t>
+      </w:r>
+      <w:hyperlink r:id="rId32" w:history="1">
+        <w:r>
+          <w:rPr>
+            <w:rStyle w:val="Hipervnculo"/>
+            <w:b w:val="0"/>
+            <w:bCs w:val="0"/>
+            <w:sz w:val="24"/>
+            <w:szCs w:val="24"/>
+          </w:rPr>
+          <w:t>https://www.fastimport.uy/productos/45374/roseta-tapa-interna-x1-jack-blanca-intellinet</w:t>
+        </w:r>
+      </w:hyperlink>
+    </w:p>
+    <w:p>
+      <w:pPr>
+        <w:pStyle w:val="Ttulo1"/>
+        <w:rPr>
+          <w:b w:val="0"/>
+          <w:bCs w:val="0"/>
+          <w:sz w:val="24"/>
+          <w:szCs w:val="24"/>
+        </w:rPr>
+      </w:pPr>
+      <w:r>
+        <w:rPr>
+          <w:b w:val="0"/>
+          <w:bCs w:val="0"/>
+          <w:sz w:val="24"/>
+          <w:szCs w:val="24"/>
+        </w:rPr>
+        <w:t xml:space="preserve">Presupuestos: </w:t>
+      </w:r>
+      <w:r>
+        <w:rPr>
+          <w:b w:val="0"/>
+          <w:bCs w:val="0"/>
+          <w:sz w:val="24"/>
+          <w:szCs w:val="24"/>
+        </w:rPr>
+        <w:t>Económico, Recomendado, Premium</w:t>
+      </w:r>
+      <w:bookmarkStart w:id="2" w:name="_GoBack"/>
+      <w:bookmarkEnd w:id="2"/>
+    </w:p>
+    <w:p>
+      <w:pPr>
+        <w:rPr>
+          <w:b/>
+          <w:sz w:val="28"/>
+          <w:szCs w:val="28"/>
+        </w:rPr>
+      </w:pPr>
+      <w:r>
+        <w:rPr>
           <w:b/>
           <w:bCs/>
+          <w:noProof/>
+          <w:sz w:val="32"/>
+          <w:szCs w:val="32"/>
+        </w:rPr>
+        <w:drawing>
+          <wp:anchor distT="0" distB="0" distL="114300" distR="114300" simplePos="0" relativeHeight="251646976" behindDoc="0" locked="0" layoutInCell="1" allowOverlap="1" wp14:anchorId="71EEE68F" wp14:editId="750FF5B4">
+            <wp:simplePos x="0" y="0"/>
+            <wp:positionH relativeFrom="margin">
+              <wp:posOffset>5066665</wp:posOffset>
+            </wp:positionH>
+            <wp:positionV relativeFrom="paragraph">
+              <wp:posOffset>12700</wp:posOffset>
+            </wp:positionV>
+            <wp:extent cx="1571625" cy="1571625"/>
+            <wp:effectExtent l="0" t="0" r="9525" b="9525"/>
+            <wp:wrapSquare wrapText="bothSides"/>
+            <wp:docPr id="4" name="Imagen 4" descr="C:\Users\Leonardo\AppData\Local\Microsoft\Windows\INetCache\Content.Word\25945_1.jpg"/>
+            <wp:cNvGraphicFramePr>
+              <a:graphicFrameLocks xmlns:a="http://schemas.openxmlformats.org/drawingml/2006/main" noChangeAspect="1"/>
+            </wp:cNvGraphicFramePr>
+            <a:graphic xmlns:a="http://schemas.openxmlformats.org/drawingml/2006/main">
+              <a:graphicData uri="http://schemas.openxmlformats.org/drawingml/2006/picture">
+                <pic:pic xmlns:pic="http://schemas.openxmlformats.org/drawingml/2006/picture">
+                  <pic:nvPicPr>
+                    <pic:cNvPr id="0" name="Picture 27" descr="C:\Users\Leonardo\AppData\Local\Microsoft\Windows\INetCache\Content.Word\25945_1.jpg"/>
+                    <pic:cNvPicPr>
+                      <a:picLocks noChangeAspect="1" noChangeArrowheads="1"/>
+                    </pic:cNvPicPr>
+                  </pic:nvPicPr>
+                  <pic:blipFill>
+                    <a:blip r:embed="rId33">
+                      <a:extLst>
+                        <a:ext uri="{28A0092B-C50C-407E-A947-70E740481C1C}">
+                          <a14:useLocalDpi xmlns:a14="http://schemas.microsoft.com/office/drawing/2010/main" val="0"/>
+                        </a:ext>
+                      </a:extLst>
+                    </a:blip>
+                    <a:srcRect/>
+                    <a:stretch>
+                      <a:fillRect/>
+                    </a:stretch>
+                  </pic:blipFill>
+                  <pic:spPr bwMode="auto">
+                    <a:xfrm>
+                      <a:off x="0" y="0"/>
+                      <a:ext cx="1571625" cy="1571625"/>
+                    </a:xfrm>
+                    <a:prstGeom prst="rect">
+                      <a:avLst/>
+                    </a:prstGeom>
+                    <a:noFill/>
+                    <a:ln>
+                      <a:noFill/>
+                    </a:ln>
+                  </pic:spPr>
+                </pic:pic>
+              </a:graphicData>
+            </a:graphic>
+            <wp14:sizeRelH relativeFrom="margin">
+              <wp14:pctWidth>0</wp14:pctWidth>
+            </wp14:sizeRelH>
+            <wp14:sizeRelV relativeFrom="margin">
+              <wp14:pctHeight>0</wp14:pctHeight>
+            </wp14:sizeRelV>
+          </wp:anchor>
+        </w:drawing>
+      </w:r>
+      <w:r>
+        <w:rPr>
+          <w:b/>
+          <w:bCs/>
           <w:sz w:val="28"/>
           <w:szCs w:val="28"/>
         </w:rPr>
@@ -2345,10 +3274,9 @@
           <w:sz w:val="24"/>
           <w:szCs w:val="24"/>
         </w:rPr>
-        <w:lastRenderedPageBreak/>
         <w:t xml:space="preserve">Fuente: </w:t>
       </w:r>
-      <w:hyperlink r:id="rId27" w:history="1">
+      <w:hyperlink r:id="rId34" w:history="1">
         <w:r>
           <w:rPr>
             <w:rStyle w:val="Hipervnculo"/>
@@ -2393,23 +3321,13 @@
     <w:p>
       <w:pPr>
         <w:rPr>
-          <w:rStyle w:val="productmodel"/>
-          <w:b/>
-          <w:sz w:val="24"/>
-          <w:szCs w:val="24"/>
-        </w:rPr>
-      </w:pPr>
-      <w:r>
-        <w:rPr>
           <w:rStyle w:val="Hipervnculo"/>
           <w:color w:val="auto"/>
           <w:sz w:val="24"/>
           <w:szCs w:val="24"/>
           <w:u w:val="none"/>
         </w:rPr>
-        <w:t xml:space="preserve">Presupuesto: </w:t>
-      </w:r>
-      <w:proofErr w:type="spellStart"/>
+      </w:pPr>
       <w:r>
         <w:rPr>
           <w:rStyle w:val="Hipervnculo"/>
@@ -2418,9 +3336,8 @@
           <w:szCs w:val="24"/>
           <w:u w:val="none"/>
         </w:rPr>
-        <w:t>Economico</w:t>
-      </w:r>
-      <w:proofErr w:type="spellEnd"/>
+        <w:t xml:space="preserve">Presupuesto: </w:t>
+      </w:r>
       <w:r>
         <w:rPr>
           <w:rStyle w:val="Hipervnculo"/>
@@ -2429,16 +3346,46 @@
           <w:szCs w:val="24"/>
           <w:u w:val="none"/>
         </w:rPr>
+        <w:t>Económico</w:t>
+      </w:r>
+      <w:r>
+        <w:rPr>
+          <w:rStyle w:val="Hipervnculo"/>
+          <w:color w:val="auto"/>
+          <w:sz w:val="24"/>
+          <w:szCs w:val="24"/>
+          <w:u w:val="none"/>
+        </w:rPr>
         <w:t>, Recomendado, Premium</w:t>
       </w:r>
     </w:p>
-    <w:p/>
-    <w:p>
-      <w:r>
-        <w:br w:type="page"/>
-      </w:r>
-    </w:p>
-    <w:p/>
+    <w:p>
+      <w:pPr>
+        <w:rPr>
+          <w:b/>
+          <w:sz w:val="24"/>
+          <w:szCs w:val="24"/>
+        </w:rPr>
+      </w:pPr>
+    </w:p>
+    <w:p>
+      <w:pPr>
+        <w:rPr>
+          <w:b/>
+          <w:sz w:val="24"/>
+          <w:szCs w:val="24"/>
+        </w:rPr>
+      </w:pPr>
+    </w:p>
+    <w:p>
+      <w:pPr>
+        <w:rPr>
+          <w:b/>
+          <w:sz w:val="24"/>
+          <w:szCs w:val="24"/>
+        </w:rPr>
+      </w:pPr>
+    </w:p>
     <w:p>
       <w:pPr>
         <w:rPr>
@@ -2456,9 +3403,10 @@
           <w:sz w:val="56"/>
           <w:szCs w:val="56"/>
         </w:rPr>
+        <w:lastRenderedPageBreak/>
         <w:pict>
           <v:shape id="_x0000_s1028" type="#_x0000_t75" style="position:absolute;margin-left:349.5pt;margin-top:-6.7pt;width:174pt;height:174pt;z-index:251668480;mso-position-horizontal-relative:text;mso-position-vertical-relative:text;mso-width-relative:page;mso-height-relative:page">
-            <v:imagedata r:id="rId28" o:title="20903_1"/>
+            <v:imagedata r:id="rId35" o:title="20903_1"/>
             <w10:wrap type="square"/>
           </v:shape>
         </w:pict>
@@ -2528,7 +3476,7 @@
         </w:rPr>
         <w:t xml:space="preserve">Fuente: </w:t>
       </w:r>
-      <w:hyperlink r:id="rId29" w:history="1">
+      <w:hyperlink r:id="rId36" w:history="1">
         <w:r>
           <w:rPr>
             <w:rStyle w:val="Hipervnculo"/>
@@ -2607,7 +3555,7 @@
         </w:rPr>
         <w:pict>
           <v:shape id="_x0000_s1027" type="#_x0000_t75" style="position:absolute;margin-left:367.5pt;margin-top:29.9pt;width:156pt;height:156pt;z-index:251666432;mso-position-horizontal-relative:text;mso-position-vertical-relative:text;mso-width-relative:page;mso-height-relative:page">
-            <v:imagedata r:id="rId30" o:title="25946_1"/>
+            <v:imagedata r:id="rId37" o:title="25946_1"/>
             <w10:wrap type="square"/>
           </v:shape>
         </w:pict>
@@ -2731,7 +3679,7 @@
         </w:rPr>
         <w:t xml:space="preserve">Fuente: </w:t>
       </w:r>
-      <w:hyperlink r:id="rId31" w:history="1">
+      <w:hyperlink r:id="rId38" w:history="1">
         <w:r>
           <w:rPr>
             <w:rStyle w:val="Hipervnculo"/>
@@ -2779,7 +3727,6 @@
     <w:p>
       <w:pPr>
         <w:rPr>
-          <w:rStyle w:val="productmodel"/>
           <w:b/>
           <w:bCs/>
           <w:sz w:val="24"/>
@@ -2793,22 +3740,13 @@
         </w:rPr>
         <w:t>Presupuesto: Económico, recomendado y premium</w:t>
       </w:r>
-    </w:p>
-    <w:bookmarkEnd w:id="2"/>
-    <w:p>
-      <w:pPr>
-        <w:rPr>
-          <w:rFonts w:ascii="Times New Roman" w:hAnsi="Times New Roman" w:cs="Times New Roman"/>
-          <w:sz w:val="24"/>
-          <w:szCs w:val="24"/>
-        </w:rPr>
-      </w:pPr>
+      <w:bookmarkEnd w:id="1"/>
     </w:p>
     <w:sectPr>
-      <w:headerReference w:type="even" r:id="rId32"/>
-      <w:headerReference w:type="default" r:id="rId33"/>
-      <w:footerReference w:type="default" r:id="rId34"/>
-      <w:headerReference w:type="first" r:id="rId35"/>
+      <w:headerReference w:type="even" r:id="rId39"/>
+      <w:headerReference w:type="default" r:id="rId40"/>
+      <w:footerReference w:type="default" r:id="rId41"/>
+      <w:headerReference w:type="first" r:id="rId42"/>
       <w:pgSz w:w="11906" w:h="16838"/>
       <w:pgMar w:top="720" w:right="720" w:bottom="720" w:left="720" w:header="708" w:footer="708" w:gutter="0"/>
       <w:cols w:space="708"/>
@@ -4262,7 +5200,7 @@
 </file>
 
 <file path=customXml/itemProps1.xml><?xml version="1.0" encoding="utf-8"?>
-<ds:datastoreItem xmlns:ds="http://schemas.openxmlformats.org/officeDocument/2006/customXml" ds:itemID="{08A59377-F881-4CF9-B218-CB484AD9DEF1}">
+<ds:datastoreItem xmlns:ds="http://schemas.openxmlformats.org/officeDocument/2006/customXml" ds:itemID="{B3830DB8-A7C8-4A1C-9A0C-05ACEB257746}">
   <ds:schemaRefs>
     <ds:schemaRef ds:uri="http://schemas.openxmlformats.org/officeDocument/2006/bibliography"/>
   </ds:schemaRefs>

</xml_diff>